<commit_message>
Menambahkan tugas P5 Pemograman
</commit_message>
<xml_diff>
--- a/Algoritma Dan Struktur Data/Pertemuan 5/Tugas/Tugas Algoritma Dan Struktur Data Pertemuan 5 - Nandang Duryat 312310233.docx
+++ b/Algoritma Dan Struktur Data/Pertemuan 5/Tugas/Tugas Algoritma Dan Struktur Data Pertemuan 5 - Nandang Duryat 312310233.docx
@@ -246,7 +246,6 @@
                                   </w:sdtPr>
                                   <w:sdtEndPr/>
                                   <w:sdtContent>
-                                    <w:proofErr w:type="spellStart"/>
                                     <w:r>
                                       <w:rPr>
                                         <w:rFonts w:ascii="Consolas" w:hAnsi="Consolas"/>
@@ -254,57 +253,7 @@
                                         <w:sz w:val="72"/>
                                         <w:szCs w:val="72"/>
                                       </w:rPr>
-                                      <w:t>Tugas</w:t>
-                                    </w:r>
-                                    <w:proofErr w:type="spellEnd"/>
-                                    <w:r>
-                                      <w:rPr>
-                                        <w:rFonts w:ascii="Consolas" w:hAnsi="Consolas"/>
-                                        <w:color w:val="5B9BD5" w:themeColor="accent1"/>
-                                        <w:sz w:val="72"/>
-                                        <w:szCs w:val="72"/>
-                                      </w:rPr>
-                                      <w:t xml:space="preserve"> </w:t>
-                                    </w:r>
-                                    <w:proofErr w:type="spellStart"/>
-                                    <w:r>
-                                      <w:rPr>
-                                        <w:rFonts w:ascii="Consolas" w:hAnsi="Consolas"/>
-                                        <w:color w:val="5B9BD5" w:themeColor="accent1"/>
-                                        <w:sz w:val="72"/>
-                                        <w:szCs w:val="72"/>
-                                      </w:rPr>
-                                      <w:t>Algoritma</w:t>
-                                    </w:r>
-                                    <w:proofErr w:type="spellEnd"/>
-                                    <w:r>
-                                      <w:rPr>
-                                        <w:rFonts w:ascii="Consolas" w:hAnsi="Consolas"/>
-                                        <w:color w:val="5B9BD5" w:themeColor="accent1"/>
-                                        <w:sz w:val="72"/>
-                                        <w:szCs w:val="72"/>
-                                      </w:rPr>
-                                      <w:t xml:space="preserve"> &amp; </w:t>
-                                    </w:r>
-                                    <w:proofErr w:type="spellStart"/>
-                                    <w:r>
-                                      <w:rPr>
-                                        <w:rFonts w:ascii="Consolas" w:hAnsi="Consolas"/>
-                                        <w:color w:val="5B9BD5" w:themeColor="accent1"/>
-                                        <w:sz w:val="72"/>
-                                        <w:szCs w:val="72"/>
-                                      </w:rPr>
-                                      <w:t>Struktur</w:t>
-                                    </w:r>
-                                    <w:proofErr w:type="spellEnd"/>
-                                    <w:r>
-                                      <w:rPr>
-                                        <w:rFonts w:ascii="Consolas" w:hAnsi="Consolas"/>
-                                        <w:color w:val="5B9BD5" w:themeColor="accent1"/>
-                                        <w:sz w:val="72"/>
-                                        <w:szCs w:val="72"/>
-                                      </w:rPr>
-                                      <w:t xml:space="preserve"> Data</w:t>
+                                      <w:t>Tugas Algoritma &amp; Struktur Data</w:t>
                                     </w:r>
                                   </w:sdtContent>
                                 </w:sdt>
@@ -443,7 +392,6 @@
                             </w:sdtPr>
                             <w:sdtEndPr/>
                             <w:sdtContent>
-                              <w:proofErr w:type="spellStart"/>
                               <w:r>
                                 <w:rPr>
                                   <w:rFonts w:ascii="Consolas" w:hAnsi="Consolas"/>
@@ -451,57 +399,7 @@
                                   <w:sz w:val="72"/>
                                   <w:szCs w:val="72"/>
                                 </w:rPr>
-                                <w:t>Tugas</w:t>
-                              </w:r>
-                              <w:proofErr w:type="spellEnd"/>
-                              <w:r>
-                                <w:rPr>
-                                  <w:rFonts w:ascii="Consolas" w:hAnsi="Consolas"/>
-                                  <w:color w:val="5B9BD5" w:themeColor="accent1"/>
-                                  <w:sz w:val="72"/>
-                                  <w:szCs w:val="72"/>
-                                </w:rPr>
-                                <w:t xml:space="preserve"> </w:t>
-                              </w:r>
-                              <w:proofErr w:type="spellStart"/>
-                              <w:r>
-                                <w:rPr>
-                                  <w:rFonts w:ascii="Consolas" w:hAnsi="Consolas"/>
-                                  <w:color w:val="5B9BD5" w:themeColor="accent1"/>
-                                  <w:sz w:val="72"/>
-                                  <w:szCs w:val="72"/>
-                                </w:rPr>
-                                <w:t>Algoritma</w:t>
-                              </w:r>
-                              <w:proofErr w:type="spellEnd"/>
-                              <w:r>
-                                <w:rPr>
-                                  <w:rFonts w:ascii="Consolas" w:hAnsi="Consolas"/>
-                                  <w:color w:val="5B9BD5" w:themeColor="accent1"/>
-                                  <w:sz w:val="72"/>
-                                  <w:szCs w:val="72"/>
-                                </w:rPr>
-                                <w:t xml:space="preserve"> &amp; </w:t>
-                              </w:r>
-                              <w:proofErr w:type="spellStart"/>
-                              <w:r>
-                                <w:rPr>
-                                  <w:rFonts w:ascii="Consolas" w:hAnsi="Consolas"/>
-                                  <w:color w:val="5B9BD5" w:themeColor="accent1"/>
-                                  <w:sz w:val="72"/>
-                                  <w:szCs w:val="72"/>
-                                </w:rPr>
-                                <w:t>Struktur</w:t>
-                              </w:r>
-                              <w:proofErr w:type="spellEnd"/>
-                              <w:r>
-                                <w:rPr>
-                                  <w:rFonts w:ascii="Consolas" w:hAnsi="Consolas"/>
-                                  <w:color w:val="5B9BD5" w:themeColor="accent1"/>
-                                  <w:sz w:val="72"/>
-                                  <w:szCs w:val="72"/>
-                                </w:rPr>
-                                <w:t xml:space="preserve"> Data</w:t>
+                                <w:t>Tugas Algoritma &amp; Struktur Data</w:t>
                               </w:r>
                             </w:sdtContent>
                           </w:sdt>
@@ -826,217 +724,101 @@
           <w:sz w:val="36"/>
         </w:rPr>
       </w:pPr>
-      <w:proofErr w:type="spellStart"/>
       <w:r>
         <w:rPr>
           <w:rFonts w:ascii="Consolas" w:hAnsi="Consolas"/>
           <w:sz w:val="36"/>
         </w:rPr>
         <w:lastRenderedPageBreak/>
-        <w:t>Tugas</w:t>
-      </w:r>
-      <w:proofErr w:type="spellEnd"/>
-      <w:r>
+        <w:t>Tugas Algoritma &amp; Struktur Data</w:t>
+      </w:r>
+    </w:p>
+    <w:p>
+      <w:pPr>
+        <w:spacing w:line="240" w:lineRule="auto"/>
+        <w:jc w:val="center"/>
         <w:rPr>
           <w:rFonts w:ascii="Consolas" w:hAnsi="Consolas"/>
           <w:sz w:val="36"/>
         </w:rPr>
-        <w:t xml:space="preserve"> </w:t>
-      </w:r>
-      <w:proofErr w:type="spellStart"/>
-      <w:r>
+      </w:pPr>
+    </w:p>
+    <w:p>
+      <w:pPr>
+        <w:spacing w:line="240" w:lineRule="auto"/>
+        <w:jc w:val="center"/>
+        <w:rPr>
+          <w:rFonts w:ascii="Consolas" w:hAnsi="Consolas"/>
+          <w:sz w:val="56"/>
+        </w:rPr>
+      </w:pPr>
+      <w:r>
+        <w:rPr>
+          <w:rFonts w:ascii="Consolas" w:hAnsi="Consolas"/>
+          <w:sz w:val="56"/>
+        </w:rPr>
+        <w:t>Nandang Duryat – 312310233</w:t>
+      </w:r>
+    </w:p>
+    <w:p>
+      <w:pPr>
+        <w:spacing w:line="240" w:lineRule="auto"/>
+        <w:jc w:val="center"/>
+        <w:rPr>
+          <w:rFonts w:ascii="Consolas" w:hAnsi="Consolas"/>
+          <w:sz w:val="56"/>
+        </w:rPr>
+      </w:pPr>
+      <w:r>
+        <w:rPr>
+          <w:rFonts w:ascii="Consolas" w:hAnsi="Consolas"/>
+          <w:sz w:val="56"/>
+        </w:rPr>
+        <w:t>TI.23.C4</w:t>
+      </w:r>
+    </w:p>
+    <w:p>
+      <w:pPr>
+        <w:spacing w:line="240" w:lineRule="auto"/>
+        <w:jc w:val="center"/>
         <w:rPr>
           <w:rFonts w:ascii="Consolas" w:hAnsi="Consolas"/>
           <w:sz w:val="36"/>
         </w:rPr>
-        <w:t>Algoritma</w:t>
-      </w:r>
-      <w:proofErr w:type="spellEnd"/>
-      <w:r>
+      </w:pPr>
+    </w:p>
+    <w:p>
+      <w:pPr>
+        <w:spacing w:line="240" w:lineRule="auto"/>
+        <w:jc w:val="center"/>
         <w:rPr>
           <w:rFonts w:ascii="Consolas" w:hAnsi="Consolas"/>
           <w:sz w:val="36"/>
         </w:rPr>
-        <w:t xml:space="preserve"> &amp; </w:t>
-      </w:r>
-      <w:proofErr w:type="spellStart"/>
+      </w:pPr>
       <w:r>
         <w:rPr>
           <w:rFonts w:ascii="Consolas" w:hAnsi="Consolas"/>
           <w:sz w:val="36"/>
         </w:rPr>
-        <w:t>Struktur</w:t>
-      </w:r>
-      <w:proofErr w:type="spellEnd"/>
-      <w:r>
+        <w:t>Dosen Muhammad Fatchan, S.Kom., M.Kom., MTCNA.</w:t>
+      </w:r>
+    </w:p>
+    <w:p>
+      <w:pPr>
+        <w:spacing w:line="240" w:lineRule="auto"/>
+        <w:jc w:val="center"/>
         <w:rPr>
           <w:rFonts w:ascii="Consolas" w:hAnsi="Consolas"/>
           <w:sz w:val="36"/>
         </w:rPr>
-        <w:t xml:space="preserve"> Data</w:t>
-      </w:r>
-    </w:p>
-    <w:p>
-      <w:pPr>
-        <w:spacing w:line="240" w:lineRule="auto"/>
-        <w:jc w:val="center"/>
+      </w:pPr>
+      <w:r>
         <w:rPr>
           <w:rFonts w:ascii="Consolas" w:hAnsi="Consolas"/>
           <w:sz w:val="36"/>
         </w:rPr>
-      </w:pPr>
-    </w:p>
-    <w:p>
-      <w:pPr>
-        <w:spacing w:line="240" w:lineRule="auto"/>
-        <w:jc w:val="center"/>
-        <w:rPr>
-          <w:rFonts w:ascii="Consolas" w:hAnsi="Consolas"/>
-          <w:sz w:val="56"/>
-        </w:rPr>
-      </w:pPr>
-      <w:r>
-        <w:rPr>
-          <w:rFonts w:ascii="Consolas" w:hAnsi="Consolas"/>
-          <w:sz w:val="56"/>
-        </w:rPr>
-        <w:t>Nandang Duryat – 312310233</w:t>
-      </w:r>
-    </w:p>
-    <w:p>
-      <w:pPr>
-        <w:spacing w:line="240" w:lineRule="auto"/>
-        <w:jc w:val="center"/>
-        <w:rPr>
-          <w:rFonts w:ascii="Consolas" w:hAnsi="Consolas"/>
-          <w:sz w:val="56"/>
-        </w:rPr>
-      </w:pPr>
-      <w:r>
-        <w:rPr>
-          <w:rFonts w:ascii="Consolas" w:hAnsi="Consolas"/>
-          <w:sz w:val="56"/>
-        </w:rPr>
-        <w:t>TI.23.C4</w:t>
-      </w:r>
-    </w:p>
-    <w:p>
-      <w:pPr>
-        <w:spacing w:line="240" w:lineRule="auto"/>
-        <w:jc w:val="center"/>
-        <w:rPr>
-          <w:rFonts w:ascii="Consolas" w:hAnsi="Consolas"/>
-          <w:sz w:val="36"/>
-        </w:rPr>
-      </w:pPr>
-    </w:p>
-    <w:p>
-      <w:pPr>
-        <w:spacing w:line="240" w:lineRule="auto"/>
-        <w:jc w:val="center"/>
-        <w:rPr>
-          <w:rFonts w:ascii="Consolas" w:hAnsi="Consolas"/>
-          <w:sz w:val="36"/>
-        </w:rPr>
-      </w:pPr>
-      <w:proofErr w:type="spellStart"/>
-      <w:r>
-        <w:rPr>
-          <w:rFonts w:ascii="Consolas" w:hAnsi="Consolas"/>
-          <w:sz w:val="36"/>
-        </w:rPr>
-        <w:t>Dosen</w:t>
-      </w:r>
-      <w:proofErr w:type="spellEnd"/>
-      <w:r>
-        <w:rPr>
-          <w:rFonts w:ascii="Consolas" w:hAnsi="Consolas"/>
-          <w:sz w:val="36"/>
-        </w:rPr>
-        <w:t xml:space="preserve"> Muhammad </w:t>
-      </w:r>
-      <w:proofErr w:type="spellStart"/>
-      <w:r>
-        <w:rPr>
-          <w:rFonts w:ascii="Consolas" w:hAnsi="Consolas"/>
-          <w:sz w:val="36"/>
-        </w:rPr>
-        <w:t>Fatchan</w:t>
-      </w:r>
-      <w:proofErr w:type="spellEnd"/>
-      <w:r>
-        <w:rPr>
-          <w:rFonts w:ascii="Consolas" w:hAnsi="Consolas"/>
-          <w:sz w:val="36"/>
-        </w:rPr>
-        <w:t xml:space="preserve">, </w:t>
-      </w:r>
-      <w:proofErr w:type="spellStart"/>
-      <w:proofErr w:type="gramStart"/>
-      <w:r>
-        <w:rPr>
-          <w:rFonts w:ascii="Consolas" w:hAnsi="Consolas"/>
-          <w:sz w:val="36"/>
-        </w:rPr>
-        <w:t>S.Kom</w:t>
-      </w:r>
-      <w:proofErr w:type="spellEnd"/>
-      <w:r>
-        <w:rPr>
-          <w:rFonts w:ascii="Consolas" w:hAnsi="Consolas"/>
-          <w:sz w:val="36"/>
-        </w:rPr>
-        <w:t>.,</w:t>
-      </w:r>
-      <w:proofErr w:type="gramEnd"/>
-      <w:r>
-        <w:rPr>
-          <w:rFonts w:ascii="Consolas" w:hAnsi="Consolas"/>
-          <w:sz w:val="36"/>
-        </w:rPr>
-        <w:t xml:space="preserve"> </w:t>
-      </w:r>
-      <w:proofErr w:type="spellStart"/>
-      <w:r>
-        <w:rPr>
-          <w:rFonts w:ascii="Consolas" w:hAnsi="Consolas"/>
-          <w:sz w:val="36"/>
-        </w:rPr>
-        <w:t>M.Kom</w:t>
-      </w:r>
-      <w:proofErr w:type="spellEnd"/>
-      <w:r>
-        <w:rPr>
-          <w:rFonts w:ascii="Consolas" w:hAnsi="Consolas"/>
-          <w:sz w:val="36"/>
-        </w:rPr>
-        <w:t>., MTCNA.</w:t>
-      </w:r>
-    </w:p>
-    <w:p>
-      <w:pPr>
-        <w:spacing w:line="240" w:lineRule="auto"/>
-        <w:jc w:val="center"/>
-        <w:rPr>
-          <w:rFonts w:ascii="Consolas" w:hAnsi="Consolas"/>
-          <w:sz w:val="36"/>
-        </w:rPr>
-      </w:pPr>
-      <w:proofErr w:type="spellStart"/>
-      <w:r>
-        <w:rPr>
-          <w:rFonts w:ascii="Consolas" w:hAnsi="Consolas"/>
-          <w:sz w:val="36"/>
-        </w:rPr>
-        <w:t>Sabtu</w:t>
-      </w:r>
-      <w:proofErr w:type="spellEnd"/>
-      <w:r>
-        <w:rPr>
-          <w:rFonts w:ascii="Consolas" w:hAnsi="Consolas"/>
-          <w:sz w:val="36"/>
-        </w:rPr>
-        <w:t xml:space="preserve">, </w:t>
+        <w:t xml:space="preserve">Sabtu, </w:t>
       </w:r>
       <w:sdt>
         <w:sdtPr>
@@ -1079,37 +861,12 @@
           <w:sz w:val="36"/>
         </w:rPr>
       </w:pPr>
-      <w:proofErr w:type="spellStart"/>
       <w:r>
         <w:rPr>
           <w:rFonts w:ascii="Consolas" w:hAnsi="Consolas"/>
           <w:sz w:val="36"/>
         </w:rPr>
-        <w:t>Pertemuan</w:t>
-      </w:r>
-      <w:proofErr w:type="spellEnd"/>
-      <w:r>
-        <w:rPr>
-          <w:rFonts w:ascii="Consolas" w:hAnsi="Consolas"/>
-          <w:sz w:val="36"/>
-        </w:rPr>
-        <w:t xml:space="preserve"> </w:t>
-      </w:r>
-      <w:proofErr w:type="spellStart"/>
-      <w:r>
-        <w:rPr>
-          <w:rFonts w:ascii="Consolas" w:hAnsi="Consolas"/>
-          <w:sz w:val="36"/>
-        </w:rPr>
-        <w:t>ke</w:t>
-      </w:r>
-      <w:proofErr w:type="spellEnd"/>
-      <w:r>
-        <w:rPr>
-          <w:rFonts w:ascii="Consolas" w:hAnsi="Consolas"/>
-          <w:sz w:val="36"/>
-        </w:rPr>
-        <w:t xml:space="preserve"> 5</w:t>
+        <w:t>Pertemuan ke 5</w:t>
       </w:r>
     </w:p>
     <w:sdt>
@@ -1137,156 +894,19 @@
               <w:sz w:val="36"/>
             </w:rPr>
           </w:pPr>
-          <w:proofErr w:type="spellStart"/>
           <w:r>
             <w:rPr>
               <w:rFonts w:ascii="Consolas" w:hAnsi="Consolas"/>
               <w:sz w:val="36"/>
             </w:rPr>
-            <w:t>Tugas</w:t>
-          </w:r>
-          <w:proofErr w:type="spellEnd"/>
-          <w:r>
-            <w:rPr>
-              <w:rFonts w:ascii="Consolas" w:hAnsi="Consolas"/>
-              <w:sz w:val="36"/>
-            </w:rPr>
-            <w:t xml:space="preserve"> – PERULANGAN</w:t>
+            <w:t>Tugas – PERULANGAN</w:t>
           </w:r>
           <w:r>
             <w:rPr>
               <w:rFonts w:ascii="Consolas" w:hAnsi="Consolas"/>
               <w:sz w:val="36"/>
             </w:rPr>
-            <w:t xml:space="preserve"> (</w:t>
-          </w:r>
-          <w:proofErr w:type="spellStart"/>
-          <w:r>
-            <w:rPr>
-              <w:rFonts w:ascii="Consolas" w:hAnsi="Consolas"/>
-              <w:sz w:val="36"/>
-            </w:rPr>
-            <w:t>Jalankan</w:t>
-          </w:r>
-          <w:proofErr w:type="spellEnd"/>
-          <w:r>
-            <w:rPr>
-              <w:rFonts w:ascii="Consolas" w:hAnsi="Consolas"/>
-              <w:sz w:val="36"/>
-            </w:rPr>
-            <w:t xml:space="preserve"> </w:t>
-          </w:r>
-          <w:proofErr w:type="spellStart"/>
-          <w:r>
-            <w:rPr>
-              <w:rFonts w:ascii="Consolas" w:hAnsi="Consolas"/>
-              <w:sz w:val="36"/>
-            </w:rPr>
-            <w:t>contoh</w:t>
-          </w:r>
-          <w:proofErr w:type="spellEnd"/>
-          <w:r>
-            <w:rPr>
-              <w:rFonts w:ascii="Consolas" w:hAnsi="Consolas"/>
-              <w:sz w:val="36"/>
-            </w:rPr>
-            <w:t xml:space="preserve"> </w:t>
-          </w:r>
-          <w:proofErr w:type="spellStart"/>
-          <w:r>
-            <w:rPr>
-              <w:rFonts w:ascii="Consolas" w:hAnsi="Consolas"/>
-              <w:sz w:val="36"/>
-            </w:rPr>
-            <w:t>soal</w:t>
-          </w:r>
-          <w:proofErr w:type="spellEnd"/>
-          <w:r>
-            <w:rPr>
-              <w:rFonts w:ascii="Consolas" w:hAnsi="Consolas"/>
-              <w:sz w:val="36"/>
-            </w:rPr>
-            <w:t xml:space="preserve">, </w:t>
-          </w:r>
-          <w:proofErr w:type="spellStart"/>
-          <w:r>
-            <w:rPr>
-              <w:rFonts w:ascii="Consolas" w:hAnsi="Consolas"/>
-              <w:sz w:val="36"/>
-            </w:rPr>
-            <w:t>kemudian</w:t>
-          </w:r>
-          <w:proofErr w:type="spellEnd"/>
-          <w:r>
-            <w:rPr>
-              <w:rFonts w:ascii="Consolas" w:hAnsi="Consolas"/>
-              <w:sz w:val="36"/>
-            </w:rPr>
-            <w:t xml:space="preserve"> </w:t>
-          </w:r>
-          <w:proofErr w:type="spellStart"/>
-          <w:r>
-            <w:rPr>
-              <w:rFonts w:ascii="Consolas" w:hAnsi="Consolas"/>
-              <w:sz w:val="36"/>
-            </w:rPr>
-            <w:t>modifkasi</w:t>
-          </w:r>
-          <w:proofErr w:type="spellEnd"/>
-          <w:r>
-            <w:rPr>
-              <w:rFonts w:ascii="Consolas" w:hAnsi="Consolas"/>
-              <w:sz w:val="36"/>
-            </w:rPr>
-            <w:t xml:space="preserve"> </w:t>
-          </w:r>
-          <w:proofErr w:type="spellStart"/>
-          <w:r>
-            <w:rPr>
-              <w:rFonts w:ascii="Consolas" w:hAnsi="Consolas"/>
-              <w:sz w:val="36"/>
-            </w:rPr>
-            <w:t>dan</w:t>
-          </w:r>
-          <w:proofErr w:type="spellEnd"/>
-          <w:r>
-            <w:rPr>
-              <w:rFonts w:ascii="Consolas" w:hAnsi="Consolas"/>
-              <w:sz w:val="36"/>
-            </w:rPr>
-            <w:t xml:space="preserve"> </w:t>
-          </w:r>
-          <w:proofErr w:type="spellStart"/>
-          <w:r>
-            <w:rPr>
-              <w:rFonts w:ascii="Consolas" w:hAnsi="Consolas"/>
-              <w:sz w:val="36"/>
-            </w:rPr>
-            <w:t>pahami</w:t>
-          </w:r>
-          <w:proofErr w:type="spellEnd"/>
-          <w:r>
-            <w:rPr>
-              <w:rFonts w:ascii="Consolas" w:hAnsi="Consolas"/>
-              <w:sz w:val="36"/>
-            </w:rPr>
-            <w:t xml:space="preserve"> </w:t>
-          </w:r>
-          <w:proofErr w:type="spellStart"/>
-          <w:r>
-            <w:rPr>
-              <w:rFonts w:ascii="Consolas" w:hAnsi="Consolas"/>
-              <w:sz w:val="36"/>
-            </w:rPr>
-            <w:t>codenya</w:t>
-          </w:r>
-          <w:proofErr w:type="spellEnd"/>
-          <w:r>
-            <w:rPr>
-              <w:rFonts w:ascii="Consolas" w:hAnsi="Consolas"/>
-              <w:sz w:val="36"/>
-            </w:rPr>
-            <w:t>)</w:t>
+            <w:t xml:space="preserve"> (Jalankan contoh soal, kemudian modifkasi dan pahami codenya)</w:t>
           </w:r>
         </w:p>
       </w:sdtContent>
@@ -1337,17 +957,8 @@
           <w:sz w:val="28"/>
         </w:rPr>
         <w:tab/>
-        <w:t xml:space="preserve">: </w:t>
-      </w:r>
-      <w:proofErr w:type="spellStart"/>
-      <w:r>
-        <w:rPr>
-          <w:rFonts w:ascii="Consolas" w:hAnsi="Consolas"/>
-          <w:sz w:val="28"/>
-        </w:rPr>
-        <w:t>VSCode</w:t>
-      </w:r>
-      <w:proofErr w:type="spellEnd"/>
+        <w:t>: VSCode</w:t>
+      </w:r>
     </w:p>
     <w:p>
       <w:pPr>
@@ -1423,64 +1034,8 @@
           <w:lang w:eastAsia="id-ID"/>
         </w:rPr>
         <w:lastRenderedPageBreak/>
-        <w:t xml:space="preserve">Code </w:t>
-      </w:r>
-      <w:proofErr w:type="spellStart"/>
-      <w:r>
-        <w:rPr>
-          <w:rFonts w:ascii="Poppins" w:eastAsia="Times New Roman" w:hAnsi="Poppins" w:cs="Poppins"/>
-          <w:b/>
-          <w:sz w:val="32"/>
-          <w:szCs w:val="17"/>
-          <w:lang w:eastAsia="id-ID"/>
-        </w:rPr>
-        <w:t>Tugas</w:t>
-      </w:r>
-      <w:proofErr w:type="spellEnd"/>
-      <w:r>
-        <w:rPr>
-          <w:rFonts w:ascii="Poppins" w:eastAsia="Times New Roman" w:hAnsi="Poppins" w:cs="Poppins"/>
-          <w:b/>
-          <w:sz w:val="32"/>
-          <w:szCs w:val="17"/>
-          <w:lang w:eastAsia="id-ID"/>
-        </w:rPr>
-        <w:t xml:space="preserve"> – </w:t>
-      </w:r>
-      <w:proofErr w:type="spellStart"/>
-      <w:r>
-        <w:rPr>
-          <w:rFonts w:ascii="Poppins" w:eastAsia="Times New Roman" w:hAnsi="Poppins" w:cs="Poppins"/>
-          <w:b/>
-          <w:sz w:val="32"/>
-          <w:szCs w:val="17"/>
-          <w:lang w:eastAsia="id-ID"/>
-        </w:rPr>
-        <w:t>Contoh</w:t>
-      </w:r>
-      <w:proofErr w:type="spellEnd"/>
-      <w:r>
-        <w:rPr>
-          <w:rFonts w:ascii="Poppins" w:eastAsia="Times New Roman" w:hAnsi="Poppins" w:cs="Poppins"/>
-          <w:b/>
-          <w:sz w:val="32"/>
-          <w:szCs w:val="17"/>
-          <w:lang w:eastAsia="id-ID"/>
-        </w:rPr>
-        <w:t xml:space="preserve"> </w:t>
-      </w:r>
-      <w:proofErr w:type="spellStart"/>
-      <w:r>
-        <w:rPr>
-          <w:rFonts w:ascii="Poppins" w:eastAsia="Times New Roman" w:hAnsi="Poppins" w:cs="Poppins"/>
-          <w:b/>
-          <w:sz w:val="32"/>
-          <w:szCs w:val="17"/>
-          <w:lang w:eastAsia="id-ID"/>
-        </w:rPr>
-        <w:t>Soal</w:t>
-      </w:r>
-      <w:proofErr w:type="spellEnd"/>
+        <w:t>Code Tugas – Contoh Soal</w:t>
+      </w:r>
     </w:p>
     <w:p>
       <w:pPr>
@@ -2331,25 +1886,25 @@
           <w:szCs w:val="20"/>
         </w:rPr>
         <w:lastRenderedPageBreak/>
-        <w:t xml:space="preserve"># </w:t>
-      </w:r>
-      <w:proofErr w:type="spellStart"/>
-      <w:r>
+        <w:t># Membuat List Item</w:t>
+      </w:r>
+    </w:p>
+    <w:p>
+      <w:pPr>
+        <w:spacing w:after="0"/>
         <w:rPr>
           <w:rFonts w:ascii="Consolas" w:hAnsi="Consolas"/>
           <w:sz w:val="18"/>
           <w:szCs w:val="20"/>
         </w:rPr>
-        <w:t>Membuat</w:t>
-      </w:r>
-      <w:proofErr w:type="spellEnd"/>
+      </w:pPr>
       <w:r>
         <w:rPr>
           <w:rFonts w:ascii="Consolas" w:hAnsi="Consolas"/>
           <w:sz w:val="18"/>
           <w:szCs w:val="20"/>
         </w:rPr>
-        <w:t xml:space="preserve"> List Item</w:t>
+        <w:t xml:space="preserve">items = ['pen', 'notebook', </w:t>
       </w:r>
     </w:p>
     <w:p>
@@ -2361,23 +1916,22 @@
           <w:szCs w:val="20"/>
         </w:rPr>
       </w:pPr>
-      <w:proofErr w:type="gramStart"/>
       <w:r>
         <w:rPr>
           <w:rFonts w:ascii="Consolas" w:hAnsi="Consolas"/>
           <w:sz w:val="18"/>
           <w:szCs w:val="20"/>
         </w:rPr>
-        <w:t>items</w:t>
-      </w:r>
-      <w:proofErr w:type="gramEnd"/>
+        <w:tab/>
+      </w:r>
       <w:r>
         <w:rPr>
           <w:rFonts w:ascii="Consolas" w:hAnsi="Consolas"/>
           <w:sz w:val="18"/>
           <w:szCs w:val="20"/>
         </w:rPr>
-        <w:t xml:space="preserve"> = ['pen', 'notebook', </w:t>
+        <w:tab/>
+        <w:t xml:space="preserve">'pencil', 'lunch box'] </w:t>
       </w:r>
     </w:p>
     <w:p>
@@ -2389,40 +1943,41 @@
           <w:szCs w:val="20"/>
         </w:rPr>
       </w:pPr>
-      <w:r>
+    </w:p>
+    <w:p>
+      <w:pPr>
+        <w:spacing w:after="0"/>
         <w:rPr>
           <w:rFonts w:ascii="Consolas" w:hAnsi="Consolas"/>
           <w:sz w:val="18"/>
           <w:szCs w:val="20"/>
         </w:rPr>
-        <w:tab/>
-      </w:r>
+      </w:pPr>
       <w:r>
         <w:rPr>
           <w:rFonts w:ascii="Consolas" w:hAnsi="Consolas"/>
           <w:sz w:val="18"/>
           <w:szCs w:val="20"/>
         </w:rPr>
-        <w:tab/>
-        <w:t>'</w:t>
-      </w:r>
-      <w:proofErr w:type="gramStart"/>
-      <w:r>
+        <w:t>#Jalankan Run a perulangan utk di tampilkan</w:t>
+      </w:r>
+    </w:p>
+    <w:p>
+      <w:pPr>
+        <w:spacing w:after="0"/>
         <w:rPr>
           <w:rFonts w:ascii="Consolas" w:hAnsi="Consolas"/>
           <w:sz w:val="18"/>
           <w:szCs w:val="20"/>
         </w:rPr>
-        <w:t>pencil</w:t>
-      </w:r>
-      <w:proofErr w:type="gramEnd"/>
+      </w:pPr>
       <w:r>
         <w:rPr>
           <w:rFonts w:ascii="Consolas" w:hAnsi="Consolas"/>
           <w:sz w:val="18"/>
           <w:szCs w:val="20"/>
         </w:rPr>
-        <w:t xml:space="preserve">', 'lunch box'] </w:t>
+        <w:t>#List Item</w:t>
       </w:r>
     </w:p>
     <w:p>
@@ -2434,105 +1989,104 @@
           <w:szCs w:val="20"/>
         </w:rPr>
       </w:pPr>
-    </w:p>
-    <w:p>
-      <w:pPr>
-        <w:spacing w:after="0"/>
+      <w:r>
         <w:rPr>
           <w:rFonts w:ascii="Consolas" w:hAnsi="Consolas"/>
           <w:sz w:val="18"/>
           <w:szCs w:val="20"/>
         </w:rPr>
-      </w:pPr>
-      <w:r>
+        <w:t xml:space="preserve">for item in items: </w:t>
+      </w:r>
+    </w:p>
+    <w:p>
+      <w:pPr>
+        <w:spacing w:after="0"/>
         <w:rPr>
           <w:rFonts w:ascii="Consolas" w:hAnsi="Consolas"/>
           <w:sz w:val="18"/>
           <w:szCs w:val="20"/>
         </w:rPr>
-        <w:t>#</w:t>
-      </w:r>
-      <w:proofErr w:type="spellStart"/>
+      </w:pPr>
       <w:r>
         <w:rPr>
           <w:rFonts w:ascii="Consolas" w:hAnsi="Consolas"/>
           <w:sz w:val="18"/>
           <w:szCs w:val="20"/>
         </w:rPr>
-        <w:t>Jalankan</w:t>
-      </w:r>
-      <w:proofErr w:type="spellEnd"/>
-      <w:r>
+        <w:t xml:space="preserve">print(item) </w:t>
+      </w:r>
+    </w:p>
+    <w:p>
+      <w:pPr>
+        <w:spacing w:after="0"/>
         <w:rPr>
           <w:rFonts w:ascii="Consolas" w:hAnsi="Consolas"/>
           <w:sz w:val="18"/>
           <w:szCs w:val="20"/>
         </w:rPr>
-        <w:t xml:space="preserve"> Run a </w:t>
-      </w:r>
-      <w:proofErr w:type="spellStart"/>
-      <w:r>
+      </w:pPr>
+    </w:p>
+    <w:p>
+      <w:pPr>
+        <w:spacing w:after="0"/>
         <w:rPr>
           <w:rFonts w:ascii="Consolas" w:hAnsi="Consolas"/>
           <w:sz w:val="18"/>
           <w:szCs w:val="20"/>
         </w:rPr>
-        <w:t>perulangan</w:t>
-      </w:r>
-      <w:proofErr w:type="spellEnd"/>
+      </w:pPr>
       <w:r>
         <w:rPr>
           <w:rFonts w:ascii="Consolas" w:hAnsi="Consolas"/>
           <w:sz w:val="18"/>
           <w:szCs w:val="20"/>
         </w:rPr>
-        <w:t xml:space="preserve"> </w:t>
-      </w:r>
-      <w:proofErr w:type="spellStart"/>
-      <w:r>
+        <w:t xml:space="preserve"># Buat List Item </w:t>
+      </w:r>
+    </w:p>
+    <w:p>
+      <w:pPr>
+        <w:spacing w:after="0"/>
         <w:rPr>
           <w:rFonts w:ascii="Consolas" w:hAnsi="Consolas"/>
           <w:sz w:val="18"/>
           <w:szCs w:val="20"/>
         </w:rPr>
-        <w:t>utk</w:t>
-      </w:r>
-      <w:proofErr w:type="spellEnd"/>
+      </w:pPr>
       <w:r>
         <w:rPr>
           <w:rFonts w:ascii="Consolas" w:hAnsi="Consolas"/>
           <w:sz w:val="18"/>
           <w:szCs w:val="20"/>
         </w:rPr>
-        <w:t xml:space="preserve"> di </w:t>
-      </w:r>
-      <w:proofErr w:type="spellStart"/>
-      <w:r>
+        <w:t xml:space="preserve">items = ['pen', 'notebook', </w:t>
+      </w:r>
+    </w:p>
+    <w:p>
+      <w:pPr>
+        <w:spacing w:after="0"/>
         <w:rPr>
           <w:rFonts w:ascii="Consolas" w:hAnsi="Consolas"/>
           <w:sz w:val="18"/>
           <w:szCs w:val="20"/>
         </w:rPr>
-        <w:t>tampilkan</w:t>
-      </w:r>
-      <w:proofErr w:type="spellEnd"/>
-    </w:p>
-    <w:p>
-      <w:pPr>
-        <w:spacing w:after="0"/>
+      </w:pPr>
+      <w:r>
         <w:rPr>
           <w:rFonts w:ascii="Consolas" w:hAnsi="Consolas"/>
           <w:sz w:val="18"/>
           <w:szCs w:val="20"/>
         </w:rPr>
-      </w:pPr>
+        <w:tab/>
+      </w:r>
       <w:r>
         <w:rPr>
           <w:rFonts w:ascii="Consolas" w:hAnsi="Consolas"/>
           <w:sz w:val="18"/>
           <w:szCs w:val="20"/>
         </w:rPr>
-        <w:t>#List Item</w:t>
+        <w:tab/>
+        <w:t xml:space="preserve">'pencil', 'lunch box'] </w:t>
       </w:r>
     </w:p>
     <w:p>
@@ -2544,23 +2098,23 @@
           <w:szCs w:val="20"/>
         </w:rPr>
       </w:pPr>
-      <w:proofErr w:type="gramStart"/>
-      <w:r>
+    </w:p>
+    <w:p>
+      <w:pPr>
+        <w:spacing w:after="0"/>
         <w:rPr>
           <w:rFonts w:ascii="Consolas" w:hAnsi="Consolas"/>
           <w:sz w:val="18"/>
           <w:szCs w:val="20"/>
         </w:rPr>
-        <w:t>for</w:t>
-      </w:r>
-      <w:proofErr w:type="gramEnd"/>
+      </w:pPr>
       <w:r>
         <w:rPr>
           <w:rFonts w:ascii="Consolas" w:hAnsi="Consolas"/>
           <w:sz w:val="18"/>
           <w:szCs w:val="20"/>
         </w:rPr>
-        <w:t xml:space="preserve"> item in items: </w:t>
+        <w:t xml:space="preserve"># Deklarasi Index </w:t>
       </w:r>
     </w:p>
     <w:p>
@@ -2572,24 +2126,24 @@
           <w:szCs w:val="20"/>
         </w:rPr>
       </w:pPr>
-      <w:proofErr w:type="gramStart"/>
       <w:r>
         <w:rPr>
           <w:rFonts w:ascii="Consolas" w:hAnsi="Consolas"/>
           <w:sz w:val="18"/>
           <w:szCs w:val="20"/>
         </w:rPr>
-        <w:t>print(</w:t>
-      </w:r>
-      <w:proofErr w:type="gramEnd"/>
-      <w:r>
+        <w:t>index = 0</w:t>
+      </w:r>
+    </w:p>
+    <w:p>
+      <w:pPr>
+        <w:spacing w:after="0"/>
         <w:rPr>
           <w:rFonts w:ascii="Consolas" w:hAnsi="Consolas"/>
           <w:sz w:val="18"/>
           <w:szCs w:val="20"/>
         </w:rPr>
-        <w:t xml:space="preserve">item) </w:t>
-      </w:r>
+      </w:pPr>
     </w:p>
     <w:p>
       <w:pPr>
@@ -2600,42 +2154,42 @@
           <w:szCs w:val="20"/>
         </w:rPr>
       </w:pPr>
-    </w:p>
-    <w:p>
-      <w:pPr>
-        <w:spacing w:after="0"/>
+      <w:r>
         <w:rPr>
           <w:rFonts w:ascii="Consolas" w:hAnsi="Consolas"/>
           <w:sz w:val="18"/>
           <w:szCs w:val="20"/>
         </w:rPr>
-      </w:pPr>
-      <w:r>
+        <w:t># Isi List</w:t>
+      </w:r>
+    </w:p>
+    <w:p>
+      <w:pPr>
+        <w:spacing w:after="0"/>
         <w:rPr>
           <w:rFonts w:ascii="Consolas" w:hAnsi="Consolas"/>
           <w:sz w:val="18"/>
           <w:szCs w:val="20"/>
         </w:rPr>
-        <w:t xml:space="preserve"># </w:t>
-      </w:r>
-      <w:proofErr w:type="spellStart"/>
+      </w:pPr>
       <w:r>
         <w:rPr>
           <w:rFonts w:ascii="Consolas" w:hAnsi="Consolas"/>
           <w:sz w:val="18"/>
           <w:szCs w:val="20"/>
         </w:rPr>
-        <w:t>Buat</w:t>
-      </w:r>
-      <w:proofErr w:type="spellEnd"/>
-      <w:r>
+        <w:t xml:space="preserve">items_len = len(items) </w:t>
+      </w:r>
+    </w:p>
+    <w:p>
+      <w:pPr>
+        <w:spacing w:after="0"/>
         <w:rPr>
           <w:rFonts w:ascii="Consolas" w:hAnsi="Consolas"/>
           <w:sz w:val="18"/>
           <w:szCs w:val="20"/>
         </w:rPr>
-        <w:t xml:space="preserve"> List Item </w:t>
-      </w:r>
+      </w:pPr>
     </w:p>
     <w:p>
       <w:pPr>
@@ -2646,68 +2200,67 @@
           <w:szCs w:val="20"/>
         </w:rPr>
       </w:pPr>
-      <w:proofErr w:type="gramStart"/>
       <w:r>
         <w:rPr>
           <w:rFonts w:ascii="Consolas" w:hAnsi="Consolas"/>
           <w:sz w:val="18"/>
           <w:szCs w:val="20"/>
         </w:rPr>
-        <w:t>items</w:t>
-      </w:r>
-      <w:proofErr w:type="gramEnd"/>
-      <w:r>
+        <w:t># Jalankan perulangan</w:t>
+      </w:r>
+    </w:p>
+    <w:p>
+      <w:pPr>
+        <w:spacing w:after="0"/>
         <w:rPr>
           <w:rFonts w:ascii="Consolas" w:hAnsi="Consolas"/>
           <w:sz w:val="18"/>
           <w:szCs w:val="20"/>
         </w:rPr>
-        <w:t xml:space="preserve"> = ['pen', 'notebook', </w:t>
-      </w:r>
-    </w:p>
-    <w:p>
-      <w:pPr>
-        <w:spacing w:after="0"/>
+      </w:pPr>
+      <w:r>
         <w:rPr>
           <w:rFonts w:ascii="Consolas" w:hAnsi="Consolas"/>
           <w:sz w:val="18"/>
           <w:szCs w:val="20"/>
         </w:rPr>
-      </w:pPr>
-      <w:r>
+        <w:t xml:space="preserve"># List Item </w:t>
+      </w:r>
+    </w:p>
+    <w:p>
+      <w:pPr>
+        <w:spacing w:after="0"/>
         <w:rPr>
           <w:rFonts w:ascii="Consolas" w:hAnsi="Consolas"/>
           <w:sz w:val="18"/>
           <w:szCs w:val="20"/>
         </w:rPr>
-        <w:tab/>
-      </w:r>
+      </w:pPr>
       <w:r>
         <w:rPr>
           <w:rFonts w:ascii="Consolas" w:hAnsi="Consolas"/>
           <w:sz w:val="18"/>
           <w:szCs w:val="20"/>
         </w:rPr>
-        <w:tab/>
-        <w:t>'</w:t>
-      </w:r>
-      <w:proofErr w:type="gramStart"/>
-      <w:r>
+        <w:t xml:space="preserve">while index&lt;items_len: </w:t>
+      </w:r>
+    </w:p>
+    <w:p>
+      <w:pPr>
+        <w:spacing w:after="0"/>
         <w:rPr>
           <w:rFonts w:ascii="Consolas" w:hAnsi="Consolas"/>
           <w:sz w:val="18"/>
           <w:szCs w:val="20"/>
         </w:rPr>
-        <w:t>pencil</w:t>
-      </w:r>
-      <w:proofErr w:type="gramEnd"/>
+      </w:pPr>
       <w:r>
         <w:rPr>
           <w:rFonts w:ascii="Consolas" w:hAnsi="Consolas"/>
           <w:sz w:val="18"/>
           <w:szCs w:val="20"/>
         </w:rPr>
-        <w:t xml:space="preserve">', 'lunch box'] </w:t>
+        <w:t xml:space="preserve">print(items[index]) </w:t>
       </w:r>
     </w:p>
     <w:p>
@@ -2719,41 +2272,41 @@
           <w:szCs w:val="20"/>
         </w:rPr>
       </w:pPr>
-    </w:p>
-    <w:p>
-      <w:pPr>
-        <w:spacing w:after="0"/>
+      <w:r>
         <w:rPr>
           <w:rFonts w:ascii="Consolas" w:hAnsi="Consolas"/>
           <w:sz w:val="18"/>
           <w:szCs w:val="20"/>
         </w:rPr>
-      </w:pPr>
-      <w:r>
+        <w:t>index = index+1</w:t>
+      </w:r>
+    </w:p>
+    <w:p>
+      <w:pPr>
+        <w:spacing w:after="0"/>
         <w:rPr>
           <w:rFonts w:ascii="Consolas" w:hAnsi="Consolas"/>
           <w:sz w:val="18"/>
           <w:szCs w:val="20"/>
         </w:rPr>
-        <w:t xml:space="preserve"># </w:t>
-      </w:r>
-      <w:proofErr w:type="spellStart"/>
-      <w:r>
+      </w:pPr>
+    </w:p>
+    <w:p>
+      <w:pPr>
+        <w:spacing w:after="0"/>
         <w:rPr>
           <w:rFonts w:ascii="Consolas" w:hAnsi="Consolas"/>
           <w:sz w:val="18"/>
           <w:szCs w:val="20"/>
         </w:rPr>
-        <w:t>Deklarasi</w:t>
-      </w:r>
-      <w:proofErr w:type="spellEnd"/>
+      </w:pPr>
       <w:r>
         <w:rPr>
           <w:rFonts w:ascii="Consolas" w:hAnsi="Consolas"/>
           <w:sz w:val="18"/>
           <w:szCs w:val="20"/>
         </w:rPr>
-        <w:t xml:space="preserve"> Index </w:t>
+        <w:t xml:space="preserve"># Python demo perintah break statement </w:t>
       </w:r>
     </w:p>
     <w:p>
@@ -2765,23 +2318,23 @@
           <w:szCs w:val="20"/>
         </w:rPr>
       </w:pPr>
-      <w:proofErr w:type="gramStart"/>
-      <w:r>
+    </w:p>
+    <w:p>
+      <w:pPr>
+        <w:spacing w:after="0"/>
         <w:rPr>
           <w:rFonts w:ascii="Consolas" w:hAnsi="Consolas"/>
           <w:sz w:val="18"/>
           <w:szCs w:val="20"/>
         </w:rPr>
-        <w:t>index</w:t>
-      </w:r>
-      <w:proofErr w:type="gramEnd"/>
+      </w:pPr>
       <w:r>
         <w:rPr>
           <w:rFonts w:ascii="Consolas" w:hAnsi="Consolas"/>
           <w:sz w:val="18"/>
           <w:szCs w:val="20"/>
         </w:rPr>
-        <w:t xml:space="preserve"> = 0</w:t>
+        <w:t>s = 'pelitabangsa'</w:t>
       </w:r>
     </w:p>
     <w:p>
@@ -2793,79 +2346,79 @@
           <w:szCs w:val="20"/>
         </w:rPr>
       </w:pPr>
-    </w:p>
-    <w:p>
-      <w:pPr>
-        <w:spacing w:after="0"/>
+      <w:r>
         <w:rPr>
           <w:rFonts w:ascii="Consolas" w:hAnsi="Consolas"/>
           <w:sz w:val="18"/>
           <w:szCs w:val="20"/>
         </w:rPr>
-      </w:pPr>
-      <w:r>
+        <w:t># Menggunakan I perulangan</w:t>
+      </w:r>
+    </w:p>
+    <w:p>
+      <w:pPr>
+        <w:spacing w:after="0"/>
         <w:rPr>
           <w:rFonts w:ascii="Consolas" w:hAnsi="Consolas"/>
           <w:sz w:val="18"/>
           <w:szCs w:val="20"/>
         </w:rPr>
-        <w:t># Isi List</w:t>
-      </w:r>
-    </w:p>
-    <w:p>
-      <w:pPr>
-        <w:spacing w:after="0"/>
+      </w:pPr>
+      <w:r>
         <w:rPr>
           <w:rFonts w:ascii="Consolas" w:hAnsi="Consolas"/>
           <w:sz w:val="18"/>
           <w:szCs w:val="20"/>
         </w:rPr>
-      </w:pPr>
-      <w:proofErr w:type="spellStart"/>
-      <w:r>
+        <w:t xml:space="preserve">for letter in s: </w:t>
+      </w:r>
+    </w:p>
+    <w:p>
+      <w:pPr>
+        <w:spacing w:after="0"/>
         <w:rPr>
           <w:rFonts w:ascii="Consolas" w:hAnsi="Consolas"/>
           <w:sz w:val="18"/>
           <w:szCs w:val="20"/>
         </w:rPr>
-        <w:t>items_len</w:t>
-      </w:r>
-      <w:proofErr w:type="spellEnd"/>
-      <w:r>
+      </w:pPr>
+    </w:p>
+    <w:p>
+      <w:pPr>
+        <w:spacing w:after="0"/>
         <w:rPr>
           <w:rFonts w:ascii="Consolas" w:hAnsi="Consolas"/>
           <w:sz w:val="18"/>
           <w:szCs w:val="20"/>
         </w:rPr>
-        <w:t xml:space="preserve"> = </w:t>
-      </w:r>
-      <w:proofErr w:type="spellStart"/>
-      <w:proofErr w:type="gramStart"/>
+      </w:pPr>
       <w:r>
         <w:rPr>
           <w:rFonts w:ascii="Consolas" w:hAnsi="Consolas"/>
           <w:sz w:val="18"/>
           <w:szCs w:val="20"/>
         </w:rPr>
-        <w:t>len</w:t>
-      </w:r>
-      <w:proofErr w:type="spellEnd"/>
-      <w:r>
+        <w:tab/>
+        <w:t xml:space="preserve">print(letter) </w:t>
+      </w:r>
+    </w:p>
+    <w:p>
+      <w:pPr>
+        <w:spacing w:after="0"/>
         <w:rPr>
           <w:rFonts w:ascii="Consolas" w:hAnsi="Consolas"/>
           <w:sz w:val="18"/>
           <w:szCs w:val="20"/>
         </w:rPr>
-        <w:t>(</w:t>
-      </w:r>
-      <w:proofErr w:type="gramEnd"/>
+      </w:pPr>
       <w:r>
         <w:rPr>
           <w:rFonts w:ascii="Consolas" w:hAnsi="Consolas"/>
           <w:sz w:val="18"/>
           <w:szCs w:val="20"/>
         </w:rPr>
-        <w:t xml:space="preserve">items) </w:t>
+        <w:tab/>
+        <w:t xml:space="preserve"># brehenti mengulang 'e' </w:t>
       </w:r>
     </w:p>
     <w:p>
@@ -2877,70 +2430,71 @@
           <w:szCs w:val="20"/>
         </w:rPr>
       </w:pPr>
-    </w:p>
-    <w:p>
-      <w:pPr>
-        <w:spacing w:after="0"/>
+      <w:r>
         <w:rPr>
           <w:rFonts w:ascii="Consolas" w:hAnsi="Consolas"/>
           <w:sz w:val="18"/>
           <w:szCs w:val="20"/>
         </w:rPr>
-      </w:pPr>
-      <w:r>
+        <w:tab/>
+        <w:t xml:space="preserve"># atau 's' </w:t>
+      </w:r>
+    </w:p>
+    <w:p>
+      <w:pPr>
+        <w:spacing w:after="0"/>
         <w:rPr>
           <w:rFonts w:ascii="Consolas" w:hAnsi="Consolas"/>
           <w:sz w:val="18"/>
           <w:szCs w:val="20"/>
         </w:rPr>
-        <w:t xml:space="preserve"># </w:t>
-      </w:r>
-      <w:proofErr w:type="spellStart"/>
+      </w:pPr>
       <w:r>
         <w:rPr>
           <w:rFonts w:ascii="Consolas" w:hAnsi="Consolas"/>
           <w:sz w:val="18"/>
           <w:szCs w:val="20"/>
         </w:rPr>
-        <w:t>Jalankan</w:t>
-      </w:r>
-      <w:proofErr w:type="spellEnd"/>
-      <w:r>
+        <w:tab/>
+        <w:t xml:space="preserve">if letter == 'e' or letter == 's': </w:t>
+      </w:r>
+    </w:p>
+    <w:p>
+      <w:pPr>
+        <w:spacing w:after="0"/>
         <w:rPr>
           <w:rFonts w:ascii="Consolas" w:hAnsi="Consolas"/>
           <w:sz w:val="18"/>
           <w:szCs w:val="20"/>
         </w:rPr>
-        <w:t xml:space="preserve"> </w:t>
-      </w:r>
-      <w:proofErr w:type="spellStart"/>
+      </w:pPr>
       <w:r>
         <w:rPr>
           <w:rFonts w:ascii="Consolas" w:hAnsi="Consolas"/>
           <w:sz w:val="18"/>
           <w:szCs w:val="20"/>
         </w:rPr>
-        <w:t>perulangan</w:t>
-      </w:r>
-      <w:proofErr w:type="spellEnd"/>
-    </w:p>
-    <w:p>
-      <w:pPr>
-        <w:spacing w:after="0"/>
+        <w:tab/>
+      </w:r>
+      <w:r>
         <w:rPr>
           <w:rFonts w:ascii="Consolas" w:hAnsi="Consolas"/>
           <w:sz w:val="18"/>
           <w:szCs w:val="20"/>
         </w:rPr>
-      </w:pPr>
-      <w:r>
+        <w:tab/>
+        <w:t>break</w:t>
+      </w:r>
+    </w:p>
+    <w:p>
+      <w:pPr>
+        <w:spacing w:after="0"/>
         <w:rPr>
           <w:rFonts w:ascii="Consolas" w:hAnsi="Consolas"/>
           <w:sz w:val="18"/>
           <w:szCs w:val="20"/>
         </w:rPr>
-        <w:t xml:space="preserve"># List Item </w:t>
-      </w:r>
+      </w:pPr>
     </w:p>
     <w:p>
       <w:pPr>
@@ -2951,42 +2505,42 @@
           <w:szCs w:val="20"/>
         </w:rPr>
       </w:pPr>
-      <w:proofErr w:type="gramStart"/>
       <w:r>
         <w:rPr>
           <w:rFonts w:ascii="Consolas" w:hAnsi="Consolas"/>
           <w:sz w:val="18"/>
           <w:szCs w:val="20"/>
         </w:rPr>
-        <w:t>while</w:t>
-      </w:r>
-      <w:proofErr w:type="gramEnd"/>
-      <w:r>
+        <w:t xml:space="preserve">print("bukan dari katagori perulangan" ) </w:t>
+      </w:r>
+    </w:p>
+    <w:p>
+      <w:pPr>
+        <w:spacing w:after="0"/>
         <w:rPr>
           <w:rFonts w:ascii="Consolas" w:hAnsi="Consolas"/>
           <w:sz w:val="18"/>
           <w:szCs w:val="20"/>
         </w:rPr>
-        <w:t xml:space="preserve"> index&lt;</w:t>
-      </w:r>
-      <w:proofErr w:type="spellStart"/>
+      </w:pPr>
       <w:r>
         <w:rPr>
           <w:rFonts w:ascii="Consolas" w:hAnsi="Consolas"/>
           <w:sz w:val="18"/>
           <w:szCs w:val="20"/>
         </w:rPr>
-        <w:t>items_len</w:t>
-      </w:r>
-      <w:proofErr w:type="spellEnd"/>
-      <w:r>
+        <w:t xml:space="preserve">print() </w:t>
+      </w:r>
+    </w:p>
+    <w:p>
+      <w:pPr>
+        <w:spacing w:after="0"/>
         <w:rPr>
           <w:rFonts w:ascii="Consolas" w:hAnsi="Consolas"/>
           <w:sz w:val="18"/>
           <w:szCs w:val="20"/>
         </w:rPr>
-        <w:t xml:space="preserve">: </w:t>
-      </w:r>
+      </w:pPr>
     </w:p>
     <w:p>
       <w:pPr>
@@ -2997,24 +2551,24 @@
           <w:szCs w:val="20"/>
         </w:rPr>
       </w:pPr>
-      <w:proofErr w:type="gramStart"/>
       <w:r>
         <w:rPr>
           <w:rFonts w:ascii="Consolas" w:hAnsi="Consolas"/>
           <w:sz w:val="18"/>
           <w:szCs w:val="20"/>
         </w:rPr>
-        <w:t>print(</w:t>
-      </w:r>
-      <w:proofErr w:type="gramEnd"/>
-      <w:r>
+        <w:t>i = 0</w:t>
+      </w:r>
+    </w:p>
+    <w:p>
+      <w:pPr>
+        <w:spacing w:after="0"/>
         <w:rPr>
           <w:rFonts w:ascii="Consolas" w:hAnsi="Consolas"/>
           <w:sz w:val="18"/>
           <w:szCs w:val="20"/>
         </w:rPr>
-        <w:t xml:space="preserve">items[index]) </w:t>
-      </w:r>
+      </w:pPr>
     </w:p>
     <w:p>
       <w:pPr>
@@ -3025,34 +2579,32 @@
           <w:szCs w:val="20"/>
         </w:rPr>
       </w:pPr>
-      <w:proofErr w:type="gramStart"/>
       <w:r>
         <w:rPr>
           <w:rFonts w:ascii="Consolas" w:hAnsi="Consolas"/>
           <w:sz w:val="18"/>
           <w:szCs w:val="20"/>
         </w:rPr>
-        <w:t>index</w:t>
-      </w:r>
-      <w:proofErr w:type="gramEnd"/>
-      <w:r>
+        <w:t xml:space="preserve"># Menggunakan Perulangan while </w:t>
+      </w:r>
+    </w:p>
+    <w:p>
+      <w:pPr>
+        <w:spacing w:after="0"/>
         <w:rPr>
           <w:rFonts w:ascii="Consolas" w:hAnsi="Consolas"/>
           <w:sz w:val="18"/>
           <w:szCs w:val="20"/>
         </w:rPr>
-        <w:t xml:space="preserve"> = index+1</w:t>
-      </w:r>
-    </w:p>
-    <w:p>
-      <w:pPr>
-        <w:spacing w:after="0"/>
+      </w:pPr>
+      <w:r>
         <w:rPr>
           <w:rFonts w:ascii="Consolas" w:hAnsi="Consolas"/>
           <w:sz w:val="18"/>
           <w:szCs w:val="20"/>
         </w:rPr>
-      </w:pPr>
+        <w:t xml:space="preserve">while True: </w:t>
+      </w:r>
     </w:p>
     <w:p>
       <w:pPr>
@@ -3069,36 +2621,38 @@
           <w:sz w:val="18"/>
           <w:szCs w:val="20"/>
         </w:rPr>
-        <w:t xml:space="preserve"># Python demo </w:t>
-      </w:r>
-      <w:proofErr w:type="spellStart"/>
-      <w:r>
+        <w:tab/>
+        <w:t xml:space="preserve">print(s[i]) </w:t>
+      </w:r>
+    </w:p>
+    <w:p>
+      <w:pPr>
+        <w:spacing w:after="0"/>
         <w:rPr>
           <w:rFonts w:ascii="Consolas" w:hAnsi="Consolas"/>
           <w:sz w:val="18"/>
           <w:szCs w:val="20"/>
         </w:rPr>
-        <w:t>perintah</w:t>
-      </w:r>
-      <w:proofErr w:type="spellEnd"/>
-      <w:r>
+      </w:pPr>
+    </w:p>
+    <w:p>
+      <w:pPr>
+        <w:spacing w:after="0"/>
         <w:rPr>
           <w:rFonts w:ascii="Consolas" w:hAnsi="Consolas"/>
           <w:sz w:val="18"/>
           <w:szCs w:val="20"/>
         </w:rPr>
-        <w:t xml:space="preserve"> break statement </w:t>
-      </w:r>
-    </w:p>
-    <w:p>
-      <w:pPr>
-        <w:spacing w:after="0"/>
+      </w:pPr>
+      <w:r>
         <w:rPr>
           <w:rFonts w:ascii="Consolas" w:hAnsi="Consolas"/>
           <w:sz w:val="18"/>
           <w:szCs w:val="20"/>
         </w:rPr>
-      </w:pPr>
+        <w:tab/>
+        <w:t xml:space="preserve"># berhenti mengulang  'e' </w:t>
+      </w:r>
     </w:p>
     <w:p>
       <w:pPr>
@@ -3115,25 +2669,27 @@
           <w:sz w:val="18"/>
           <w:szCs w:val="20"/>
         </w:rPr>
-        <w:t>s = '</w:t>
-      </w:r>
-      <w:proofErr w:type="spellStart"/>
-      <w:r>
+        <w:tab/>
+        <w:t xml:space="preserve"># or 's' </w:t>
+      </w:r>
+    </w:p>
+    <w:p>
+      <w:pPr>
+        <w:spacing w:after="0"/>
         <w:rPr>
           <w:rFonts w:ascii="Consolas" w:hAnsi="Consolas"/>
           <w:sz w:val="18"/>
           <w:szCs w:val="20"/>
         </w:rPr>
-        <w:t>pelitabangsa</w:t>
-      </w:r>
-      <w:proofErr w:type="spellEnd"/>
+      </w:pPr>
       <w:r>
         <w:rPr>
           <w:rFonts w:ascii="Consolas" w:hAnsi="Consolas"/>
           <w:sz w:val="18"/>
           <w:szCs w:val="20"/>
         </w:rPr>
-        <w:t>'</w:t>
+        <w:tab/>
+        <w:t xml:space="preserve">if s[i] == 'e' or s[i] == 's': </w:t>
       </w:r>
     </w:p>
     <w:p>
@@ -3151,36 +2707,36 @@
           <w:sz w:val="18"/>
           <w:szCs w:val="20"/>
         </w:rPr>
-        <w:t xml:space="preserve"># </w:t>
-      </w:r>
-      <w:proofErr w:type="spellStart"/>
+        <w:tab/>
+      </w:r>
       <w:r>
         <w:rPr>
           <w:rFonts w:ascii="Consolas" w:hAnsi="Consolas"/>
           <w:sz w:val="18"/>
           <w:szCs w:val="20"/>
         </w:rPr>
-        <w:t>Menggunakan</w:t>
-      </w:r>
-      <w:proofErr w:type="spellEnd"/>
-      <w:r>
+        <w:tab/>
+        <w:t>break</w:t>
+      </w:r>
+    </w:p>
+    <w:p>
+      <w:pPr>
+        <w:spacing w:after="0"/>
         <w:rPr>
           <w:rFonts w:ascii="Consolas" w:hAnsi="Consolas"/>
           <w:sz w:val="18"/>
           <w:szCs w:val="20"/>
         </w:rPr>
-        <w:t xml:space="preserve"> I </w:t>
-      </w:r>
-      <w:proofErr w:type="spellStart"/>
+      </w:pPr>
       <w:r>
         <w:rPr>
           <w:rFonts w:ascii="Consolas" w:hAnsi="Consolas"/>
           <w:sz w:val="18"/>
           <w:szCs w:val="20"/>
         </w:rPr>
-        <w:t>perulangan</w:t>
-      </w:r>
-      <w:proofErr w:type="spellEnd"/>
+        <w:tab/>
+        <w:t>i += 1</w:t>
+      </w:r>
     </w:p>
     <w:p>
       <w:pPr>
@@ -3191,923 +2747,73 @@
           <w:szCs w:val="20"/>
         </w:rPr>
       </w:pPr>
-      <w:proofErr w:type="gramStart"/>
+    </w:p>
+    <w:p>
+      <w:pPr>
+        <w:spacing w:after="0"/>
+        <w:rPr>
+          <w:rFonts w:ascii="Consolas" w:hAnsi="Consolas"/>
+          <w:sz w:val="28"/>
+        </w:rPr>
+      </w:pPr>
       <w:r>
         <w:rPr>
           <w:rFonts w:ascii="Consolas" w:hAnsi="Consolas"/>
           <w:sz w:val="18"/>
           <w:szCs w:val="20"/>
         </w:rPr>
-        <w:t>for</w:t>
-      </w:r>
-      <w:proofErr w:type="gramEnd"/>
+        <w:t>print("Out of while loop ")</w:t>
+      </w:r>
       <w:r>
         <w:rPr>
           <w:rFonts w:ascii="Consolas" w:hAnsi="Consolas"/>
-          <w:sz w:val="18"/>
-          <w:szCs w:val="20"/>
-        </w:rPr>
-        <w:t xml:space="preserve"> letter in s: </w:t>
-      </w:r>
-    </w:p>
-    <w:p>
-      <w:pPr>
-        <w:spacing w:after="0"/>
-        <w:rPr>
-          <w:rFonts w:ascii="Consolas" w:hAnsi="Consolas"/>
-          <w:sz w:val="18"/>
-          <w:szCs w:val="20"/>
-        </w:rPr>
-      </w:pPr>
-    </w:p>
-    <w:p>
-      <w:pPr>
-        <w:spacing w:after="0"/>
-        <w:rPr>
-          <w:rFonts w:ascii="Consolas" w:hAnsi="Consolas"/>
-          <w:sz w:val="18"/>
-          <w:szCs w:val="20"/>
-        </w:rPr>
-      </w:pPr>
-      <w:r>
-        <w:rPr>
-          <w:rFonts w:ascii="Consolas" w:hAnsi="Consolas"/>
-          <w:sz w:val="18"/>
-          <w:szCs w:val="20"/>
-        </w:rPr>
-        <w:tab/>
-      </w:r>
-      <w:proofErr w:type="gramStart"/>
-      <w:r>
-        <w:rPr>
-          <w:rFonts w:ascii="Consolas" w:hAnsi="Consolas"/>
-          <w:sz w:val="18"/>
-          <w:szCs w:val="20"/>
-        </w:rPr>
-        <w:t>print(</w:t>
-      </w:r>
-      <w:proofErr w:type="gramEnd"/>
-      <w:r>
-        <w:rPr>
-          <w:rFonts w:ascii="Consolas" w:hAnsi="Consolas"/>
-          <w:sz w:val="18"/>
-          <w:szCs w:val="20"/>
-        </w:rPr>
-        <w:t xml:space="preserve">letter) </w:t>
-      </w:r>
-    </w:p>
-    <w:p>
-      <w:pPr>
-        <w:spacing w:after="0"/>
-        <w:rPr>
-          <w:rFonts w:ascii="Consolas" w:hAnsi="Consolas"/>
-          <w:sz w:val="18"/>
-          <w:szCs w:val="20"/>
-        </w:rPr>
-      </w:pPr>
-      <w:r>
-        <w:rPr>
-          <w:rFonts w:ascii="Consolas" w:hAnsi="Consolas"/>
-          <w:sz w:val="18"/>
-          <w:szCs w:val="20"/>
-        </w:rPr>
-        <w:tab/>
-        <w:t xml:space="preserve"># </w:t>
-      </w:r>
-      <w:proofErr w:type="spellStart"/>
-      <w:proofErr w:type="gramStart"/>
-      <w:r>
-        <w:rPr>
-          <w:rFonts w:ascii="Consolas" w:hAnsi="Consolas"/>
-          <w:sz w:val="18"/>
-          <w:szCs w:val="20"/>
-        </w:rPr>
-        <w:t>brehenti</w:t>
-      </w:r>
-      <w:proofErr w:type="spellEnd"/>
-      <w:proofErr w:type="gramEnd"/>
-      <w:r>
-        <w:rPr>
-          <w:rFonts w:ascii="Consolas" w:hAnsi="Consolas"/>
-          <w:sz w:val="18"/>
-          <w:szCs w:val="20"/>
+          <w:sz w:val="24"/>
         </w:rPr>
         <w:t xml:space="preserve"> </w:t>
       </w:r>
-      <w:proofErr w:type="spellStart"/>
-      <w:r>
-        <w:rPr>
-          <w:rFonts w:ascii="Consolas" w:hAnsi="Consolas"/>
-          <w:sz w:val="18"/>
-          <w:szCs w:val="20"/>
-        </w:rPr>
-        <w:t>mengulang</w:t>
-      </w:r>
-      <w:proofErr w:type="spellEnd"/>
-      <w:r>
-        <w:rPr>
-          <w:rFonts w:ascii="Consolas" w:hAnsi="Consolas"/>
-          <w:sz w:val="18"/>
-          <w:szCs w:val="20"/>
-        </w:rPr>
-        <w:t xml:space="preserve"> 'e' </w:t>
-      </w:r>
-    </w:p>
-    <w:p>
-      <w:pPr>
-        <w:spacing w:after="0"/>
-        <w:rPr>
-          <w:rFonts w:ascii="Consolas" w:hAnsi="Consolas"/>
-          <w:sz w:val="18"/>
-          <w:szCs w:val="20"/>
-        </w:rPr>
-      </w:pPr>
-      <w:r>
-        <w:rPr>
-          <w:rFonts w:ascii="Consolas" w:hAnsi="Consolas"/>
-          <w:sz w:val="18"/>
-          <w:szCs w:val="20"/>
-        </w:rPr>
-        <w:tab/>
-        <w:t xml:space="preserve"># </w:t>
-      </w:r>
-      <w:proofErr w:type="spellStart"/>
-      <w:proofErr w:type="gramStart"/>
-      <w:r>
-        <w:rPr>
-          <w:rFonts w:ascii="Consolas" w:hAnsi="Consolas"/>
-          <w:sz w:val="18"/>
-          <w:szCs w:val="20"/>
-        </w:rPr>
-        <w:t>atau</w:t>
-      </w:r>
-      <w:proofErr w:type="spellEnd"/>
-      <w:r>
-        <w:rPr>
-          <w:rFonts w:ascii="Consolas" w:hAnsi="Consolas"/>
-          <w:sz w:val="18"/>
-          <w:szCs w:val="20"/>
-        </w:rPr>
-        <w:t xml:space="preserve"> 's'</w:t>
-      </w:r>
-      <w:proofErr w:type="gramEnd"/>
-      <w:r>
-        <w:rPr>
-          <w:rFonts w:ascii="Consolas" w:hAnsi="Consolas"/>
-          <w:sz w:val="18"/>
-          <w:szCs w:val="20"/>
-        </w:rPr>
-        <w:t xml:space="preserve"> </w:t>
-      </w:r>
-    </w:p>
-    <w:p>
-      <w:pPr>
-        <w:spacing w:after="0"/>
-        <w:rPr>
-          <w:rFonts w:ascii="Consolas" w:hAnsi="Consolas"/>
-          <w:sz w:val="18"/>
-          <w:szCs w:val="20"/>
-        </w:rPr>
-      </w:pPr>
-      <w:r>
-        <w:rPr>
-          <w:rFonts w:ascii="Consolas" w:hAnsi="Consolas"/>
-          <w:sz w:val="18"/>
-          <w:szCs w:val="20"/>
-        </w:rPr>
-        <w:tab/>
-      </w:r>
-      <w:proofErr w:type="gramStart"/>
-      <w:r>
-        <w:rPr>
-          <w:rFonts w:ascii="Consolas" w:hAnsi="Consolas"/>
-          <w:sz w:val="18"/>
-          <w:szCs w:val="20"/>
-        </w:rPr>
-        <w:t>if</w:t>
-      </w:r>
-      <w:proofErr w:type="gramEnd"/>
-      <w:r>
-        <w:rPr>
-          <w:rFonts w:ascii="Consolas" w:hAnsi="Consolas"/>
-          <w:sz w:val="18"/>
-          <w:szCs w:val="20"/>
-        </w:rPr>
-        <w:t xml:space="preserve"> letter == 'e' or letter == 's': </w:t>
-      </w:r>
-    </w:p>
-    <w:p>
-      <w:pPr>
-        <w:spacing w:after="0"/>
-        <w:rPr>
-          <w:rFonts w:ascii="Consolas" w:hAnsi="Consolas"/>
-          <w:sz w:val="18"/>
-          <w:szCs w:val="20"/>
-        </w:rPr>
-      </w:pPr>
-      <w:r>
-        <w:rPr>
-          <w:rFonts w:ascii="Consolas" w:hAnsi="Consolas"/>
-          <w:sz w:val="18"/>
-          <w:szCs w:val="20"/>
-        </w:rPr>
-        <w:tab/>
-      </w:r>
-      <w:r>
-        <w:rPr>
-          <w:rFonts w:ascii="Consolas" w:hAnsi="Consolas"/>
-          <w:sz w:val="18"/>
-          <w:szCs w:val="20"/>
-        </w:rPr>
-        <w:tab/>
-      </w:r>
-      <w:proofErr w:type="gramStart"/>
-      <w:r>
-        <w:rPr>
-          <w:rFonts w:ascii="Consolas" w:hAnsi="Consolas"/>
-          <w:sz w:val="18"/>
-          <w:szCs w:val="20"/>
-        </w:rPr>
-        <w:t>break</w:t>
-      </w:r>
-      <w:proofErr w:type="gramEnd"/>
-    </w:p>
-    <w:p>
-      <w:pPr>
-        <w:spacing w:after="0"/>
-        <w:rPr>
-          <w:rFonts w:ascii="Consolas" w:hAnsi="Consolas"/>
-          <w:sz w:val="18"/>
-          <w:szCs w:val="20"/>
-        </w:rPr>
-      </w:pPr>
-    </w:p>
-    <w:p>
-      <w:pPr>
-        <w:spacing w:after="0"/>
-        <w:rPr>
-          <w:rFonts w:ascii="Consolas" w:hAnsi="Consolas"/>
-          <w:sz w:val="18"/>
-          <w:szCs w:val="20"/>
-        </w:rPr>
-      </w:pPr>
-      <w:proofErr w:type="gramStart"/>
-      <w:r>
-        <w:rPr>
-          <w:rFonts w:ascii="Consolas" w:hAnsi="Consolas"/>
-          <w:sz w:val="18"/>
-          <w:szCs w:val="20"/>
-        </w:rPr>
-        <w:t>print(</w:t>
-      </w:r>
-      <w:proofErr w:type="gramEnd"/>
-      <w:r>
-        <w:rPr>
-          <w:rFonts w:ascii="Consolas" w:hAnsi="Consolas"/>
-          <w:sz w:val="18"/>
-          <w:szCs w:val="20"/>
-        </w:rPr>
-        <w:t>"</w:t>
-      </w:r>
-      <w:proofErr w:type="spellStart"/>
-      <w:r>
-        <w:rPr>
-          <w:rFonts w:ascii="Consolas" w:hAnsi="Consolas"/>
-          <w:sz w:val="18"/>
-          <w:szCs w:val="20"/>
-        </w:rPr>
-        <w:t>bukan</w:t>
-      </w:r>
-      <w:proofErr w:type="spellEnd"/>
-      <w:r>
-        <w:rPr>
-          <w:rFonts w:ascii="Consolas" w:hAnsi="Consolas"/>
-          <w:sz w:val="18"/>
-          <w:szCs w:val="20"/>
-        </w:rPr>
-        <w:t xml:space="preserve"> </w:t>
-      </w:r>
-      <w:proofErr w:type="spellStart"/>
-      <w:r>
-        <w:rPr>
-          <w:rFonts w:ascii="Consolas" w:hAnsi="Consolas"/>
-          <w:sz w:val="18"/>
-          <w:szCs w:val="20"/>
-        </w:rPr>
-        <w:t>dari</w:t>
-      </w:r>
-      <w:proofErr w:type="spellEnd"/>
-      <w:r>
-        <w:rPr>
-          <w:rFonts w:ascii="Consolas" w:hAnsi="Consolas"/>
-          <w:sz w:val="18"/>
-          <w:szCs w:val="20"/>
-        </w:rPr>
-        <w:t xml:space="preserve"> </w:t>
-      </w:r>
-      <w:proofErr w:type="spellStart"/>
-      <w:r>
-        <w:rPr>
-          <w:rFonts w:ascii="Consolas" w:hAnsi="Consolas"/>
-          <w:sz w:val="18"/>
-          <w:szCs w:val="20"/>
-        </w:rPr>
-        <w:t>katagori</w:t>
-      </w:r>
-      <w:proofErr w:type="spellEnd"/>
-      <w:r>
-        <w:rPr>
-          <w:rFonts w:ascii="Consolas" w:hAnsi="Consolas"/>
-          <w:sz w:val="18"/>
-          <w:szCs w:val="20"/>
-        </w:rPr>
-        <w:t xml:space="preserve"> </w:t>
-      </w:r>
-      <w:proofErr w:type="spellStart"/>
-      <w:r>
-        <w:rPr>
-          <w:rFonts w:ascii="Consolas" w:hAnsi="Consolas"/>
-          <w:sz w:val="18"/>
-          <w:szCs w:val="20"/>
-        </w:rPr>
-        <w:t>perulangan</w:t>
-      </w:r>
-      <w:proofErr w:type="spellEnd"/>
-      <w:r>
-        <w:rPr>
-          <w:rFonts w:ascii="Consolas" w:hAnsi="Consolas"/>
-          <w:sz w:val="18"/>
-          <w:szCs w:val="20"/>
-        </w:rPr>
-        <w:t xml:space="preserve">" ) </w:t>
-      </w:r>
-    </w:p>
-    <w:p>
-      <w:pPr>
-        <w:spacing w:after="0"/>
-        <w:rPr>
-          <w:rFonts w:ascii="Consolas" w:hAnsi="Consolas"/>
-          <w:sz w:val="18"/>
-          <w:szCs w:val="20"/>
-        </w:rPr>
-      </w:pPr>
-      <w:proofErr w:type="gramStart"/>
-      <w:r>
-        <w:rPr>
-          <w:rFonts w:ascii="Consolas" w:hAnsi="Consolas"/>
-          <w:sz w:val="18"/>
-          <w:szCs w:val="20"/>
-        </w:rPr>
-        <w:t>print()</w:t>
-      </w:r>
-      <w:proofErr w:type="gramEnd"/>
-      <w:r>
-        <w:rPr>
-          <w:rFonts w:ascii="Consolas" w:hAnsi="Consolas"/>
-          <w:sz w:val="18"/>
-          <w:szCs w:val="20"/>
-        </w:rPr>
-        <w:t xml:space="preserve"> </w:t>
-      </w:r>
-    </w:p>
-    <w:p>
-      <w:pPr>
-        <w:spacing w:after="0"/>
-        <w:rPr>
-          <w:rFonts w:ascii="Consolas" w:hAnsi="Consolas"/>
-          <w:sz w:val="18"/>
-          <w:szCs w:val="20"/>
-        </w:rPr>
-      </w:pPr>
-    </w:p>
-    <w:p>
-      <w:pPr>
-        <w:spacing w:after="0"/>
-        <w:rPr>
-          <w:rFonts w:ascii="Consolas" w:hAnsi="Consolas"/>
-          <w:sz w:val="18"/>
-          <w:szCs w:val="20"/>
-        </w:rPr>
-      </w:pPr>
-      <w:proofErr w:type="spellStart"/>
-      <w:r>
-        <w:rPr>
-          <w:rFonts w:ascii="Consolas" w:hAnsi="Consolas"/>
-          <w:sz w:val="18"/>
-          <w:szCs w:val="20"/>
-        </w:rPr>
-        <w:t>i</w:t>
-      </w:r>
-      <w:proofErr w:type="spellEnd"/>
-      <w:r>
-        <w:rPr>
-          <w:rFonts w:ascii="Consolas" w:hAnsi="Consolas"/>
-          <w:sz w:val="18"/>
-          <w:szCs w:val="20"/>
-        </w:rPr>
-        <w:t xml:space="preserve"> = 0</w:t>
-      </w:r>
-    </w:p>
-    <w:p>
-      <w:pPr>
-        <w:spacing w:after="0"/>
-        <w:rPr>
-          <w:rFonts w:ascii="Consolas" w:hAnsi="Consolas"/>
-          <w:sz w:val="18"/>
-          <w:szCs w:val="20"/>
-        </w:rPr>
-      </w:pPr>
-    </w:p>
-    <w:p>
-      <w:pPr>
-        <w:spacing w:after="0"/>
-        <w:rPr>
-          <w:rFonts w:ascii="Consolas" w:hAnsi="Consolas"/>
-          <w:sz w:val="18"/>
-          <w:szCs w:val="20"/>
-        </w:rPr>
-      </w:pPr>
-      <w:r>
-        <w:rPr>
-          <w:rFonts w:ascii="Consolas" w:hAnsi="Consolas"/>
-          <w:sz w:val="18"/>
-          <w:szCs w:val="20"/>
-        </w:rPr>
-        <w:t xml:space="preserve"># </w:t>
-      </w:r>
-      <w:proofErr w:type="spellStart"/>
-      <w:r>
-        <w:rPr>
-          <w:rFonts w:ascii="Consolas" w:hAnsi="Consolas"/>
-          <w:sz w:val="18"/>
-          <w:szCs w:val="20"/>
-        </w:rPr>
-        <w:t>Menggunakan</w:t>
-      </w:r>
-      <w:proofErr w:type="spellEnd"/>
-      <w:r>
-        <w:rPr>
-          <w:rFonts w:ascii="Consolas" w:hAnsi="Consolas"/>
-          <w:sz w:val="18"/>
-          <w:szCs w:val="20"/>
-        </w:rPr>
-        <w:t xml:space="preserve"> </w:t>
-      </w:r>
-      <w:proofErr w:type="spellStart"/>
-      <w:r>
-        <w:rPr>
-          <w:rFonts w:ascii="Consolas" w:hAnsi="Consolas"/>
-          <w:sz w:val="18"/>
-          <w:szCs w:val="20"/>
-        </w:rPr>
-        <w:t>Perulangan</w:t>
-      </w:r>
-      <w:proofErr w:type="spellEnd"/>
-      <w:r>
-        <w:rPr>
-          <w:rFonts w:ascii="Consolas" w:hAnsi="Consolas"/>
-          <w:sz w:val="18"/>
-          <w:szCs w:val="20"/>
-        </w:rPr>
-        <w:t xml:space="preserve"> while </w:t>
-      </w:r>
-    </w:p>
-    <w:p>
-      <w:pPr>
-        <w:spacing w:after="0"/>
-        <w:rPr>
-          <w:rFonts w:ascii="Consolas" w:hAnsi="Consolas"/>
-          <w:sz w:val="18"/>
-          <w:szCs w:val="20"/>
-        </w:rPr>
-      </w:pPr>
-      <w:proofErr w:type="gramStart"/>
-      <w:r>
-        <w:rPr>
-          <w:rFonts w:ascii="Consolas" w:hAnsi="Consolas"/>
-          <w:sz w:val="18"/>
-          <w:szCs w:val="20"/>
-        </w:rPr>
-        <w:t>while</w:t>
-      </w:r>
-      <w:proofErr w:type="gramEnd"/>
-      <w:r>
-        <w:rPr>
-          <w:rFonts w:ascii="Consolas" w:hAnsi="Consolas"/>
-          <w:sz w:val="18"/>
-          <w:szCs w:val="20"/>
-        </w:rPr>
-        <w:t xml:space="preserve"> True: </w:t>
-      </w:r>
-    </w:p>
-    <w:p>
-      <w:pPr>
-        <w:spacing w:after="0"/>
-        <w:rPr>
-          <w:rFonts w:ascii="Consolas" w:hAnsi="Consolas"/>
-          <w:sz w:val="18"/>
-          <w:szCs w:val="20"/>
-        </w:rPr>
-      </w:pPr>
-      <w:r>
-        <w:rPr>
-          <w:rFonts w:ascii="Consolas" w:hAnsi="Consolas"/>
-          <w:sz w:val="18"/>
-          <w:szCs w:val="20"/>
-        </w:rPr>
-        <w:tab/>
-      </w:r>
-      <w:proofErr w:type="gramStart"/>
-      <w:r>
-        <w:rPr>
-          <w:rFonts w:ascii="Consolas" w:hAnsi="Consolas"/>
-          <w:sz w:val="18"/>
-          <w:szCs w:val="20"/>
-        </w:rPr>
-        <w:t>print(</w:t>
-      </w:r>
-      <w:proofErr w:type="gramEnd"/>
-      <w:r>
-        <w:rPr>
-          <w:rFonts w:ascii="Consolas" w:hAnsi="Consolas"/>
-          <w:sz w:val="18"/>
-          <w:szCs w:val="20"/>
-        </w:rPr>
-        <w:t>s[</w:t>
-      </w:r>
-      <w:proofErr w:type="spellStart"/>
-      <w:r>
-        <w:rPr>
-          <w:rFonts w:ascii="Consolas" w:hAnsi="Consolas"/>
-          <w:sz w:val="18"/>
-          <w:szCs w:val="20"/>
-        </w:rPr>
-        <w:t>i</w:t>
-      </w:r>
-      <w:proofErr w:type="spellEnd"/>
-      <w:r>
-        <w:rPr>
-          <w:rFonts w:ascii="Consolas" w:hAnsi="Consolas"/>
-          <w:sz w:val="18"/>
-          <w:szCs w:val="20"/>
-        </w:rPr>
-        <w:t xml:space="preserve">]) </w:t>
-      </w:r>
-    </w:p>
-    <w:p>
-      <w:pPr>
-        <w:spacing w:after="0"/>
-        <w:rPr>
-          <w:rFonts w:ascii="Consolas" w:hAnsi="Consolas"/>
-          <w:sz w:val="18"/>
-          <w:szCs w:val="20"/>
-        </w:rPr>
-      </w:pPr>
-    </w:p>
-    <w:p>
-      <w:pPr>
-        <w:spacing w:after="0"/>
-        <w:rPr>
-          <w:rFonts w:ascii="Consolas" w:hAnsi="Consolas"/>
-          <w:sz w:val="18"/>
-          <w:szCs w:val="20"/>
-        </w:rPr>
-      </w:pPr>
-      <w:r>
-        <w:rPr>
-          <w:rFonts w:ascii="Consolas" w:hAnsi="Consolas"/>
-          <w:sz w:val="18"/>
-          <w:szCs w:val="20"/>
-        </w:rPr>
-        <w:tab/>
-        <w:t xml:space="preserve"># </w:t>
-      </w:r>
-      <w:proofErr w:type="spellStart"/>
-      <w:proofErr w:type="gramStart"/>
-      <w:r>
-        <w:rPr>
-          <w:rFonts w:ascii="Consolas" w:hAnsi="Consolas"/>
-          <w:sz w:val="18"/>
-          <w:szCs w:val="20"/>
-        </w:rPr>
-        <w:t>berhenti</w:t>
-      </w:r>
-      <w:proofErr w:type="spellEnd"/>
-      <w:proofErr w:type="gramEnd"/>
-      <w:r>
-        <w:rPr>
-          <w:rFonts w:ascii="Consolas" w:hAnsi="Consolas"/>
-          <w:sz w:val="18"/>
-          <w:szCs w:val="20"/>
-        </w:rPr>
-        <w:t xml:space="preserve"> </w:t>
-      </w:r>
-      <w:proofErr w:type="spellStart"/>
-      <w:r>
-        <w:rPr>
-          <w:rFonts w:ascii="Consolas" w:hAnsi="Consolas"/>
-          <w:sz w:val="18"/>
-          <w:szCs w:val="20"/>
-        </w:rPr>
-        <w:t>mengulang</w:t>
-      </w:r>
-      <w:proofErr w:type="spellEnd"/>
-      <w:r>
-        <w:rPr>
-          <w:rFonts w:ascii="Consolas" w:hAnsi="Consolas"/>
-          <w:sz w:val="18"/>
-          <w:szCs w:val="20"/>
-        </w:rPr>
-        <w:t xml:space="preserve">  'e' </w:t>
-      </w:r>
-    </w:p>
-    <w:p>
-      <w:pPr>
-        <w:spacing w:after="0"/>
-        <w:rPr>
-          <w:rFonts w:ascii="Consolas" w:hAnsi="Consolas"/>
-          <w:sz w:val="18"/>
-          <w:szCs w:val="20"/>
-        </w:rPr>
-      </w:pPr>
-      <w:r>
-        <w:rPr>
-          <w:rFonts w:ascii="Consolas" w:hAnsi="Consolas"/>
-          <w:sz w:val="18"/>
-          <w:szCs w:val="20"/>
-        </w:rPr>
-        <w:tab/>
-        <w:t xml:space="preserve"># </w:t>
-      </w:r>
-      <w:proofErr w:type="gramStart"/>
-      <w:r>
-        <w:rPr>
-          <w:rFonts w:ascii="Consolas" w:hAnsi="Consolas"/>
-          <w:sz w:val="18"/>
-          <w:szCs w:val="20"/>
-        </w:rPr>
-        <w:t>or 's'</w:t>
-      </w:r>
-      <w:proofErr w:type="gramEnd"/>
-      <w:r>
-        <w:rPr>
-          <w:rFonts w:ascii="Consolas" w:hAnsi="Consolas"/>
-          <w:sz w:val="18"/>
-          <w:szCs w:val="20"/>
-        </w:rPr>
-        <w:t xml:space="preserve"> </w:t>
-      </w:r>
-    </w:p>
-    <w:p>
-      <w:pPr>
-        <w:spacing w:after="0"/>
-        <w:rPr>
-          <w:rFonts w:ascii="Consolas" w:hAnsi="Consolas"/>
-          <w:sz w:val="18"/>
-          <w:szCs w:val="20"/>
-        </w:rPr>
-      </w:pPr>
-      <w:r>
-        <w:rPr>
-          <w:rFonts w:ascii="Consolas" w:hAnsi="Consolas"/>
-          <w:sz w:val="18"/>
-          <w:szCs w:val="20"/>
-        </w:rPr>
-        <w:tab/>
-      </w:r>
-      <w:proofErr w:type="gramStart"/>
-      <w:r>
-        <w:rPr>
-          <w:rFonts w:ascii="Consolas" w:hAnsi="Consolas"/>
-          <w:sz w:val="18"/>
-          <w:szCs w:val="20"/>
-        </w:rPr>
-        <w:t>if</w:t>
-      </w:r>
-      <w:proofErr w:type="gramEnd"/>
-      <w:r>
-        <w:rPr>
-          <w:rFonts w:ascii="Consolas" w:hAnsi="Consolas"/>
-          <w:sz w:val="18"/>
-          <w:szCs w:val="20"/>
-        </w:rPr>
-        <w:t xml:space="preserve"> s[</w:t>
-      </w:r>
-      <w:proofErr w:type="spellStart"/>
-      <w:r>
-        <w:rPr>
-          <w:rFonts w:ascii="Consolas" w:hAnsi="Consolas"/>
-          <w:sz w:val="18"/>
-          <w:szCs w:val="20"/>
-        </w:rPr>
-        <w:t>i</w:t>
-      </w:r>
-      <w:proofErr w:type="spellEnd"/>
-      <w:r>
-        <w:rPr>
-          <w:rFonts w:ascii="Consolas" w:hAnsi="Consolas"/>
-          <w:sz w:val="18"/>
-          <w:szCs w:val="20"/>
-        </w:rPr>
-        <w:t>] == 'e' or s[</w:t>
-      </w:r>
-      <w:proofErr w:type="spellStart"/>
-      <w:r>
-        <w:rPr>
-          <w:rFonts w:ascii="Consolas" w:hAnsi="Consolas"/>
-          <w:sz w:val="18"/>
-          <w:szCs w:val="20"/>
-        </w:rPr>
-        <w:t>i</w:t>
-      </w:r>
-      <w:proofErr w:type="spellEnd"/>
-      <w:r>
-        <w:rPr>
-          <w:rFonts w:ascii="Consolas" w:hAnsi="Consolas"/>
-          <w:sz w:val="18"/>
-          <w:szCs w:val="20"/>
-        </w:rPr>
-        <w:t xml:space="preserve">] == 's': </w:t>
-      </w:r>
-    </w:p>
-    <w:p>
-      <w:pPr>
-        <w:spacing w:after="0"/>
-        <w:rPr>
-          <w:rFonts w:ascii="Consolas" w:hAnsi="Consolas"/>
-          <w:sz w:val="18"/>
-          <w:szCs w:val="20"/>
-        </w:rPr>
-      </w:pPr>
-      <w:r>
-        <w:rPr>
-          <w:rFonts w:ascii="Consolas" w:hAnsi="Consolas"/>
-          <w:sz w:val="18"/>
-          <w:szCs w:val="20"/>
-        </w:rPr>
-        <w:tab/>
-      </w:r>
-      <w:r>
-        <w:rPr>
-          <w:rFonts w:ascii="Consolas" w:hAnsi="Consolas"/>
-          <w:sz w:val="18"/>
-          <w:szCs w:val="20"/>
-        </w:rPr>
-        <w:tab/>
-      </w:r>
-      <w:proofErr w:type="gramStart"/>
-      <w:r>
-        <w:rPr>
-          <w:rFonts w:ascii="Consolas" w:hAnsi="Consolas"/>
-          <w:sz w:val="18"/>
-          <w:szCs w:val="20"/>
-        </w:rPr>
-        <w:t>break</w:t>
-      </w:r>
-      <w:proofErr w:type="gramEnd"/>
-    </w:p>
-    <w:p>
-      <w:pPr>
-        <w:spacing w:after="0"/>
-        <w:rPr>
-          <w:rFonts w:ascii="Consolas" w:hAnsi="Consolas"/>
-          <w:sz w:val="18"/>
-          <w:szCs w:val="20"/>
-        </w:rPr>
-      </w:pPr>
-      <w:r>
-        <w:rPr>
-          <w:rFonts w:ascii="Consolas" w:hAnsi="Consolas"/>
-          <w:sz w:val="18"/>
-          <w:szCs w:val="20"/>
-        </w:rPr>
-        <w:tab/>
-      </w:r>
-      <w:proofErr w:type="spellStart"/>
-      <w:r>
-        <w:rPr>
-          <w:rFonts w:ascii="Consolas" w:hAnsi="Consolas"/>
-          <w:sz w:val="18"/>
-          <w:szCs w:val="20"/>
-        </w:rPr>
-        <w:t>i</w:t>
-      </w:r>
-      <w:proofErr w:type="spellEnd"/>
-      <w:r>
-        <w:rPr>
-          <w:rFonts w:ascii="Consolas" w:hAnsi="Consolas"/>
-          <w:sz w:val="18"/>
-          <w:szCs w:val="20"/>
-        </w:rPr>
-        <w:t xml:space="preserve"> += 1</w:t>
-      </w:r>
-    </w:p>
-    <w:p>
-      <w:pPr>
-        <w:spacing w:after="0"/>
-        <w:rPr>
-          <w:rFonts w:ascii="Consolas" w:hAnsi="Consolas"/>
-          <w:sz w:val="18"/>
-          <w:szCs w:val="20"/>
-        </w:rPr>
-      </w:pPr>
-    </w:p>
-    <w:p>
-      <w:pPr>
-        <w:spacing w:after="0"/>
+      <w:r>
         <w:rPr>
           <w:rFonts w:ascii="Consolas" w:hAnsi="Consolas"/>
           <w:sz w:val="28"/>
         </w:rPr>
-      </w:pPr>
-      <w:proofErr w:type="gramStart"/>
-      <w:r>
-        <w:rPr>
-          <w:rFonts w:ascii="Consolas" w:hAnsi="Consolas"/>
-          <w:sz w:val="18"/>
-          <w:szCs w:val="20"/>
-        </w:rPr>
-        <w:t>print(</w:t>
-      </w:r>
-      <w:proofErr w:type="gramEnd"/>
-      <w:r>
-        <w:rPr>
-          <w:rFonts w:ascii="Consolas" w:hAnsi="Consolas"/>
-          <w:sz w:val="18"/>
-          <w:szCs w:val="20"/>
-        </w:rPr>
-        <w:t>"Out of while loop ")</w:t>
-      </w:r>
-      <w:r>
-        <w:rPr>
-          <w:rFonts w:ascii="Consolas" w:hAnsi="Consolas"/>
-          <w:sz w:val="24"/>
-        </w:rPr>
-        <w:t xml:space="preserve"> </w:t>
-      </w:r>
-      <w:r>
+        <w:br w:type="page"/>
+      </w:r>
+    </w:p>
+    <w:p>
+      <w:pPr>
         <w:rPr>
           <w:rFonts w:ascii="Consolas" w:hAnsi="Consolas"/>
           <w:sz w:val="28"/>
         </w:rPr>
-        <w:br w:type="page"/>
-      </w:r>
-    </w:p>
-    <w:p>
-      <w:pPr>
+      </w:pPr>
+      <w:r>
         <w:rPr>
           <w:rFonts w:ascii="Consolas" w:hAnsi="Consolas"/>
           <w:sz w:val="28"/>
         </w:rPr>
-      </w:pPr>
-      <w:proofErr w:type="spellStart"/>
-      <w:r>
+        <w:lastRenderedPageBreak/>
+        <w:t>Penyelesaian</w:t>
+      </w:r>
+    </w:p>
+    <w:p>
+      <w:pPr>
+        <w:pStyle w:val="ListParagraph"/>
+        <w:numPr>
+          <w:ilvl w:val="0"/>
+          <w:numId w:val="10"/>
+        </w:numPr>
         <w:rPr>
           <w:rFonts w:ascii="Consolas" w:hAnsi="Consolas"/>
           <w:sz w:val="28"/>
         </w:rPr>
-        <w:lastRenderedPageBreak/>
-        <w:t>Penyelesaian</w:t>
-      </w:r>
-      <w:proofErr w:type="spellEnd"/>
-    </w:p>
-    <w:p>
-      <w:pPr>
-        <w:pStyle w:val="ListParagraph"/>
-        <w:numPr>
-          <w:ilvl w:val="0"/>
-          <w:numId w:val="10"/>
-        </w:numPr>
+      </w:pPr>
+      <w:r>
         <w:rPr>
           <w:rFonts w:ascii="Consolas" w:hAnsi="Consolas"/>
           <w:sz w:val="28"/>
         </w:rPr>
-      </w:pPr>
-      <w:proofErr w:type="spellStart"/>
-      <w:r>
-        <w:rPr>
-          <w:rFonts w:ascii="Consolas" w:hAnsi="Consolas"/>
-          <w:sz w:val="28"/>
-        </w:rPr>
-        <w:t>Iterasi</w:t>
-      </w:r>
-      <w:proofErr w:type="spellEnd"/>
-      <w:r>
-        <w:rPr>
-          <w:rFonts w:ascii="Consolas" w:hAnsi="Consolas"/>
-          <w:sz w:val="28"/>
-        </w:rPr>
-        <w:t xml:space="preserve"> List &amp; Output </w:t>
-      </w:r>
-      <w:proofErr w:type="spellStart"/>
-      <w:r>
-        <w:rPr>
-          <w:rFonts w:ascii="Consolas" w:hAnsi="Consolas"/>
-          <w:sz w:val="28"/>
-        </w:rPr>
-        <w:t>VSCode</w:t>
-      </w:r>
-      <w:proofErr w:type="spellEnd"/>
+        <w:t>Iterasi List &amp; Output VSCode</w:t>
+      </w:r>
     </w:p>
     <w:p>
       <w:pPr>
@@ -5135,48 +3841,14 @@
           <w:sz w:val="28"/>
         </w:rPr>
       </w:pPr>
-      <w:proofErr w:type="spellStart"/>
       <w:r>
         <w:rPr>
           <w:rFonts w:ascii="Consolas" w:hAnsi="Consolas"/>
           <w:sz w:val="28"/>
         </w:rPr>
         <w:lastRenderedPageBreak/>
-        <w:t>Iterasi</w:t>
-      </w:r>
-      <w:proofErr w:type="spellEnd"/>
-      <w:r>
-        <w:rPr>
-          <w:rFonts w:ascii="Consolas" w:hAnsi="Consolas"/>
-          <w:sz w:val="28"/>
-        </w:rPr>
-        <w:t xml:space="preserve"> </w:t>
-      </w:r>
-      <w:proofErr w:type="spellStart"/>
-      <w:r>
-        <w:rPr>
-          <w:rFonts w:ascii="Consolas" w:hAnsi="Consolas"/>
-          <w:sz w:val="28"/>
-        </w:rPr>
-        <w:t>Tupple</w:t>
-      </w:r>
-      <w:proofErr w:type="spellEnd"/>
-      <w:r>
-        <w:rPr>
-          <w:rFonts w:ascii="Consolas" w:hAnsi="Consolas"/>
-          <w:sz w:val="28"/>
-        </w:rPr>
-        <w:t xml:space="preserve"> &amp; Output </w:t>
-      </w:r>
-      <w:proofErr w:type="spellStart"/>
-      <w:r>
-        <w:rPr>
-          <w:rFonts w:ascii="Consolas" w:hAnsi="Consolas"/>
-          <w:sz w:val="28"/>
-        </w:rPr>
-        <w:t>VSCode</w:t>
-      </w:r>
-      <w:proofErr w:type="spellEnd"/>
+        <w:t>Iterasi Tupple &amp; Output VSCode</w:t>
+      </w:r>
     </w:p>
     <w:p>
       <w:pPr>
@@ -6254,32 +4926,14 @@
         </w:rPr>
         <w:br w:type="page"/>
       </w:r>
-      <w:proofErr w:type="spellStart"/>
       <w:r>
         <w:rPr>
           <w:rFonts w:ascii="Consolas" w:hAnsi="Consolas"/>
           <w:sz w:val="28"/>
         </w:rPr>
         <w:lastRenderedPageBreak/>
-        <w:t>Iterasi</w:t>
-      </w:r>
-      <w:proofErr w:type="spellEnd"/>
-      <w:r>
-        <w:rPr>
-          <w:rFonts w:ascii="Consolas" w:hAnsi="Consolas"/>
-          <w:sz w:val="28"/>
-        </w:rPr>
-        <w:t xml:space="preserve"> String &amp; Output </w:t>
-      </w:r>
-      <w:proofErr w:type="spellStart"/>
-      <w:r>
-        <w:rPr>
-          <w:rFonts w:ascii="Consolas" w:hAnsi="Consolas"/>
-          <w:sz w:val="28"/>
-        </w:rPr>
-        <w:t>VSCode</w:t>
-      </w:r>
-      <w:proofErr w:type="spellEnd"/>
+        <w:t>Iterasi String &amp; Output VSCode</w:t>
+      </w:r>
     </w:p>
     <w:p>
       <w:pPr>
@@ -7176,48 +5830,21 @@
           <w:sz w:val="28"/>
         </w:rPr>
       </w:pPr>
-      <w:proofErr w:type="spellStart"/>
       <w:r>
         <w:rPr>
           <w:rFonts w:ascii="Consolas" w:hAnsi="Consolas"/>
           <w:sz w:val="28"/>
         </w:rPr>
         <w:lastRenderedPageBreak/>
-        <w:t>Iterasi</w:t>
-      </w:r>
-      <w:proofErr w:type="spellEnd"/>
+        <w:t>Iterasi Kamus</w:t>
+      </w:r>
       <w:r>
         <w:rPr>
           <w:rFonts w:ascii="Consolas" w:hAnsi="Consolas"/>
           <w:sz w:val="28"/>
         </w:rPr>
-        <w:t xml:space="preserve"> </w:t>
-      </w:r>
-      <w:proofErr w:type="spellStart"/>
-      <w:r>
-        <w:rPr>
-          <w:rFonts w:ascii="Consolas" w:hAnsi="Consolas"/>
-          <w:sz w:val="28"/>
-        </w:rPr>
-        <w:t>Kamus</w:t>
-      </w:r>
-      <w:proofErr w:type="spellEnd"/>
-      <w:r>
-        <w:rPr>
-          <w:rFonts w:ascii="Consolas" w:hAnsi="Consolas"/>
-          <w:sz w:val="28"/>
-        </w:rPr>
-        <w:t xml:space="preserve"> &amp; Output </w:t>
-      </w:r>
-      <w:proofErr w:type="spellStart"/>
-      <w:r>
-        <w:rPr>
-          <w:rFonts w:ascii="Consolas" w:hAnsi="Consolas"/>
-          <w:sz w:val="28"/>
-        </w:rPr>
-        <w:t>VSCode</w:t>
-      </w:r>
-      <w:proofErr w:type="spellEnd"/>
+        <w:t xml:space="preserve"> &amp; Output VSCode</w:t>
+      </w:r>
     </w:p>
     <w:p>
       <w:pPr>
@@ -8865,32 +7492,14 @@
         </w:rPr>
         <w:br w:type="page"/>
       </w:r>
-      <w:proofErr w:type="spellStart"/>
       <w:r>
         <w:rPr>
           <w:rFonts w:ascii="Consolas" w:hAnsi="Consolas"/>
           <w:sz w:val="28"/>
         </w:rPr>
         <w:lastRenderedPageBreak/>
-        <w:t>Iterasi</w:t>
-      </w:r>
-      <w:proofErr w:type="spellEnd"/>
-      <w:r>
-        <w:rPr>
-          <w:rFonts w:ascii="Consolas" w:hAnsi="Consolas"/>
-          <w:sz w:val="28"/>
-        </w:rPr>
-        <w:t xml:space="preserve"> Set &amp; Output </w:t>
-      </w:r>
-      <w:proofErr w:type="spellStart"/>
-      <w:r>
-        <w:rPr>
-          <w:rFonts w:ascii="Consolas" w:hAnsi="Consolas"/>
-          <w:sz w:val="28"/>
-        </w:rPr>
-        <w:t>VSCode</w:t>
-      </w:r>
-      <w:proofErr w:type="spellEnd"/>
+        <w:t>Iterasi Set &amp; Output VSCode</w:t>
+      </w:r>
     </w:p>
     <w:p>
       <w:pPr>
@@ -9922,32 +8531,14 @@
           <w:sz w:val="28"/>
         </w:rPr>
       </w:pPr>
-      <w:proofErr w:type="spellStart"/>
       <w:r>
         <w:rPr>
           <w:rFonts w:ascii="Consolas" w:hAnsi="Consolas"/>
           <w:sz w:val="28"/>
         </w:rPr>
         <w:lastRenderedPageBreak/>
-        <w:t>Perulangan</w:t>
-      </w:r>
-      <w:proofErr w:type="spellEnd"/>
-      <w:r>
-        <w:rPr>
-          <w:rFonts w:ascii="Consolas" w:hAnsi="Consolas"/>
-          <w:sz w:val="28"/>
-        </w:rPr>
-        <w:t xml:space="preserve"> For &amp; Output </w:t>
-      </w:r>
-      <w:proofErr w:type="spellStart"/>
-      <w:r>
-        <w:rPr>
-          <w:rFonts w:ascii="Consolas" w:hAnsi="Consolas"/>
-          <w:sz w:val="28"/>
-        </w:rPr>
-        <w:t>VSCode</w:t>
-      </w:r>
-      <w:proofErr w:type="spellEnd"/>
+        <w:t>Perulangan For &amp; Output VSCode</w:t>
+      </w:r>
     </w:p>
     <w:p>
       <w:pPr>
@@ -11336,32 +9927,14 @@
           <w:sz w:val="28"/>
         </w:rPr>
       </w:pPr>
-      <w:proofErr w:type="spellStart"/>
       <w:r>
         <w:rPr>
           <w:rFonts w:ascii="Consolas" w:hAnsi="Consolas"/>
           <w:sz w:val="28"/>
         </w:rPr>
         <w:lastRenderedPageBreak/>
-        <w:t>Perulangan</w:t>
-      </w:r>
-      <w:proofErr w:type="spellEnd"/>
-      <w:r>
-        <w:rPr>
-          <w:rFonts w:ascii="Consolas" w:hAnsi="Consolas"/>
-          <w:sz w:val="28"/>
-        </w:rPr>
-        <w:t xml:space="preserve"> While &amp; Output </w:t>
-      </w:r>
-      <w:proofErr w:type="spellStart"/>
-      <w:r>
-        <w:rPr>
-          <w:rFonts w:ascii="Consolas" w:hAnsi="Consolas"/>
-          <w:sz w:val="28"/>
-        </w:rPr>
-        <w:t>VSCode</w:t>
-      </w:r>
-      <w:proofErr w:type="spellEnd"/>
+        <w:t>Perulangan While &amp; Output VSCode</w:t>
+      </w:r>
     </w:p>
     <w:p>
       <w:pPr>
@@ -13148,55 +11721,21 @@
           <w:sz w:val="28"/>
         </w:rPr>
       </w:pPr>
-      <w:proofErr w:type="spellStart"/>
       <w:r>
         <w:rPr>
           <w:rFonts w:ascii="Consolas" w:hAnsi="Consolas"/>
           <w:sz w:val="28"/>
         </w:rPr>
         <w:lastRenderedPageBreak/>
-        <w:t>Perulangan</w:t>
-      </w:r>
-      <w:proofErr w:type="spellEnd"/>
+        <w:t>Perulangan Break</w:t>
+      </w:r>
       <w:r>
         <w:rPr>
           <w:rFonts w:ascii="Consolas" w:hAnsi="Consolas"/>
           <w:sz w:val="28"/>
         </w:rPr>
-        <w:t xml:space="preserve"> Break</w:t>
-      </w:r>
-      <w:r>
-        <w:rPr>
-          <w:rFonts w:ascii="Consolas" w:hAnsi="Consolas"/>
-          <w:sz w:val="28"/>
-        </w:rPr>
-        <w:t xml:space="preserve"> &amp; </w:t>
-      </w:r>
-      <w:proofErr w:type="spellStart"/>
-      <w:r>
-        <w:rPr>
-          <w:rFonts w:ascii="Consolas" w:hAnsi="Consolas"/>
-          <w:sz w:val="28"/>
-        </w:rPr>
-        <w:t>Oyput</w:t>
-      </w:r>
-      <w:proofErr w:type="spellEnd"/>
-      <w:r>
-        <w:rPr>
-          <w:rFonts w:ascii="Consolas" w:hAnsi="Consolas"/>
-          <w:sz w:val="28"/>
-        </w:rPr>
-        <w:t xml:space="preserve"> </w:t>
-      </w:r>
-      <w:proofErr w:type="spellStart"/>
-      <w:r>
-        <w:rPr>
-          <w:rFonts w:ascii="Consolas" w:hAnsi="Consolas"/>
-          <w:sz w:val="28"/>
-        </w:rPr>
-        <w:t>VSCode</w:t>
-      </w:r>
-      <w:proofErr w:type="spellEnd"/>
+        <w:t xml:space="preserve"> &amp; Oyput VSCode</w:t>
+      </w:r>
     </w:p>
     <w:p>
       <w:pPr>
@@ -16601,21 +15140,8 @@
     <w:pPr>
       <w:pStyle w:val="Footer"/>
     </w:pPr>
-    <w:proofErr w:type="spellStart"/>
     <w:r>
-      <w:t>Algoritma</w:t>
-    </w:r>
-    <w:proofErr w:type="spellEnd"/>
-    <w:r>
-      <w:t xml:space="preserve"> &amp; </w:t>
-    </w:r>
-    <w:proofErr w:type="spellStart"/>
-    <w:r>
-      <w:t>Struktur</w:t>
-    </w:r>
-    <w:proofErr w:type="spellEnd"/>
-    <w:r>
-      <w:t xml:space="preserve"> Data ©2023 Nandang Duryat – </w:t>
+      <w:t xml:space="preserve">Algoritma &amp; Struktur Data ©2023 Nandang Duryat – </w:t>
     </w:r>
     <w:r>
       <w:t>312310233</w:t>
@@ -17034,7 +15560,7 @@
             <w:bCs/>
             <w:noProof/>
           </w:rPr>
-          <w:t>11</w:t>
+          <w:t>13</w:t>
         </w:r>
         <w:r>
           <w:rPr>
@@ -19863,7 +18389,7 @@
     <w:rsid w:val="003205D2"/>
     <w:rsid w:val="005E1D5E"/>
     <w:rsid w:val="00612DED"/>
-    <w:rsid w:val="00BB4C74"/>
+    <w:rsid w:val="00646404"/>
   </w:rsids>
   <m:mathPr>
     <m:mathFont m:val="Cambria Math"/>
@@ -20612,7 +19138,7 @@
 </file>
 
 <file path=customXml/itemProps2.xml><?xml version="1.0" encoding="utf-8"?>
-<ds:datastoreItem xmlns:ds="http://schemas.openxmlformats.org/officeDocument/2006/customXml" ds:itemID="{338C9FBC-C541-4176-B696-73A50857D1CD}">
+<ds:datastoreItem xmlns:ds="http://schemas.openxmlformats.org/officeDocument/2006/customXml" ds:itemID="{DE12838A-6911-49CD-9155-C088256B7345}">
   <ds:schemaRefs>
     <ds:schemaRef ds:uri="http://schemas.openxmlformats.org/officeDocument/2006/bibliography"/>
   </ds:schemaRefs>

</xml_diff>